<commit_message>
add LRL vector method
</commit_message>
<xml_diff>
--- a/appendix/solve for orbital elements.docx
+++ b/appendix/solve for orbital elements.docx
@@ -8562,6 +8562,2671 @@
           </m:sSup>
         </m:oMath>
       </m:oMathPara>
+    </w:p>
+    <w:p>
+      <w:pPr>
+        <w:rPr>
+          <w:rFonts w:eastAsiaTheme="minorEastAsia"/>
+        </w:rPr>
+      </w:pPr>
+    </w:p>
+    <w:p>
+      <w:pPr>
+        <w:rPr>
+          <w:rFonts w:ascii="Times New Roman" w:eastAsiaTheme="minorEastAsia" w:hAnsi="Times New Roman" w:cs="Times New Roman"/>
+          <w:sz w:val="24"/>
+          <w:szCs w:val="24"/>
+        </w:rPr>
+      </w:pPr>
+      <w:r>
+        <w:rPr>
+          <w:rFonts w:ascii="Times New Roman" w:eastAsiaTheme="minorEastAsia" w:hAnsi="Times New Roman" w:cs="Times New Roman"/>
+          <w:sz w:val="24"/>
+          <w:szCs w:val="24"/>
+        </w:rPr>
+        <w:t>LRL vector</w:t>
+      </w:r>
+      <w:r>
+        <w:rPr>
+          <w:rFonts w:ascii="Times New Roman" w:eastAsiaTheme="minorEastAsia" w:hAnsi="Times New Roman" w:cs="Times New Roman"/>
+          <w:sz w:val="24"/>
+          <w:szCs w:val="24"/>
+        </w:rPr>
+        <w:t xml:space="preserve"> (much easier way of doing it)</w:t>
+      </w:r>
+    </w:p>
+    <w:p>
+      <w:pPr>
+        <w:rPr>
+          <w:rFonts w:ascii="Times New Roman" w:eastAsiaTheme="minorEastAsia" w:hAnsi="Times New Roman" w:cs="Times New Roman"/>
+        </w:rPr>
+      </w:pPr>
+      <m:oMathPara>
+        <m:oMath>
+          <m:r>
+            <w:rPr>
+              <w:rFonts w:ascii="Cambria Math" w:eastAsiaTheme="minorEastAsia" w:hAnsi="Cambria Math"/>
+            </w:rPr>
+            <m:t>K=1</m:t>
+          </m:r>
+          <m:r>
+            <m:rPr>
+              <m:lit/>
+            </m:rPr>
+            <w:rPr>
+              <w:rFonts w:ascii="Cambria Math" w:eastAsiaTheme="minorEastAsia" w:hAnsi="Cambria Math"/>
+            </w:rPr>
+            <m:t>/</m:t>
+          </m:r>
+          <m:r>
+            <w:rPr>
+              <w:rFonts w:ascii="Cambria Math" w:eastAsiaTheme="minorEastAsia" w:hAnsi="Cambria Math"/>
+            </w:rPr>
+            <m:t>2</m:t>
+          </m:r>
+          <m:r>
+            <m:rPr>
+              <m:sty m:val="p"/>
+            </m:rPr>
+            <w:rPr>
+              <w:rFonts w:ascii="Cambria Math" w:eastAsiaTheme="minorEastAsia" w:hAnsi="Cambria Math"/>
+            </w:rPr>
+            <m:t>μ</m:t>
+          </m:r>
+          <m:d>
+            <m:dPr>
+              <m:ctrlPr>
+                <w:rPr>
+                  <w:rFonts w:ascii="Cambria Math" w:eastAsiaTheme="minorEastAsia" w:hAnsi="Cambria Math"/>
+                  <w:i/>
+                </w:rPr>
+              </m:ctrlPr>
+            </m:dPr>
+            <m:e>
+              <m:sSubSup>
+                <m:sSubSupPr>
+                  <m:ctrlPr>
+                    <w:rPr>
+                      <w:rFonts w:ascii="Cambria Math" w:eastAsiaTheme="minorEastAsia" w:hAnsi="Cambria Math"/>
+                      <w:i/>
+                    </w:rPr>
+                  </m:ctrlPr>
+                </m:sSubSupPr>
+                <m:e>
+                  <m:r>
+                    <w:rPr>
+                      <w:rFonts w:ascii="Cambria Math" w:eastAsiaTheme="minorEastAsia" w:hAnsi="Cambria Math"/>
+                    </w:rPr>
+                    <m:t>v</m:t>
+                  </m:r>
+                </m:e>
+                <m:sub>
+                  <m:r>
+                    <w:rPr>
+                      <w:rFonts w:ascii="Cambria Math" w:eastAsiaTheme="minorEastAsia" w:hAnsi="Cambria Math"/>
+                    </w:rPr>
+                    <m:t>r</m:t>
+                  </m:r>
+                </m:sub>
+                <m:sup>
+                  <m:r>
+                    <w:rPr>
+                      <w:rFonts w:ascii="Cambria Math" w:eastAsiaTheme="minorEastAsia" w:hAnsi="Cambria Math"/>
+                    </w:rPr>
+                    <m:t>2</m:t>
+                  </m:r>
+                </m:sup>
+              </m:sSubSup>
+              <m:r>
+                <w:rPr>
+                  <w:rFonts w:ascii="Cambria Math" w:eastAsiaTheme="minorEastAsia" w:hAnsi="Cambria Math"/>
+                </w:rPr>
+                <m:t>+</m:t>
+              </m:r>
+              <m:sSubSup>
+                <m:sSubSupPr>
+                  <m:ctrlPr>
+                    <w:rPr>
+                      <w:rFonts w:ascii="Cambria Math" w:eastAsiaTheme="minorEastAsia" w:hAnsi="Cambria Math"/>
+                      <w:i/>
+                    </w:rPr>
+                  </m:ctrlPr>
+                </m:sSubSupPr>
+                <m:e>
+                  <m:r>
+                    <w:rPr>
+                      <w:rFonts w:ascii="Cambria Math" w:eastAsiaTheme="minorEastAsia" w:hAnsi="Cambria Math"/>
+                    </w:rPr>
+                    <m:t>v</m:t>
+                  </m:r>
+                </m:e>
+                <m:sub>
+                  <m:r>
+                    <m:rPr>
+                      <m:sty m:val="p"/>
+                    </m:rPr>
+                    <w:rPr>
+                      <w:rFonts w:ascii="Cambria Math" w:eastAsiaTheme="minorEastAsia" w:hAnsi="Cambria Math"/>
+                    </w:rPr>
+                    <m:t>θ</m:t>
+                  </m:r>
+                </m:sub>
+                <m:sup>
+                  <m:r>
+                    <w:rPr>
+                      <w:rFonts w:ascii="Cambria Math" w:eastAsiaTheme="minorEastAsia" w:hAnsi="Cambria Math"/>
+                    </w:rPr>
+                    <m:t>2</m:t>
+                  </m:r>
+                </m:sup>
+              </m:sSubSup>
+            </m:e>
+          </m:d>
+        </m:oMath>
+      </m:oMathPara>
+    </w:p>
+    <w:p>
+      <w:pPr>
+        <w:rPr>
+          <w:rFonts w:ascii="Times New Roman" w:eastAsiaTheme="minorEastAsia" w:hAnsi="Times New Roman" w:cs="Times New Roman"/>
+        </w:rPr>
+      </w:pPr>
+      <m:oMathPara>
+        <m:oMath>
+          <m:r>
+            <w:rPr>
+              <w:rFonts w:ascii="Cambria Math" w:eastAsiaTheme="minorEastAsia" w:hAnsi="Cambria Math" w:cs="Times New Roman"/>
+            </w:rPr>
+            <m:t>=1</m:t>
+          </m:r>
+          <m:r>
+            <m:rPr>
+              <m:lit/>
+            </m:rPr>
+            <w:rPr>
+              <w:rFonts w:ascii="Cambria Math" w:eastAsiaTheme="minorEastAsia" w:hAnsi="Cambria Math" w:cs="Times New Roman"/>
+            </w:rPr>
+            <m:t>/</m:t>
+          </m:r>
+          <m:r>
+            <w:rPr>
+              <w:rFonts w:ascii="Cambria Math" w:eastAsiaTheme="minorEastAsia" w:hAnsi="Cambria Math" w:cs="Times New Roman"/>
+            </w:rPr>
+            <m:t>2</m:t>
+          </m:r>
+          <m:r>
+            <m:rPr>
+              <m:sty m:val="p"/>
+            </m:rPr>
+            <w:rPr>
+              <w:rFonts w:ascii="Cambria Math" w:eastAsiaTheme="minorEastAsia" w:hAnsi="Cambria Math" w:cs="Times New Roman"/>
+            </w:rPr>
+            <m:t>μ</m:t>
+          </m:r>
+          <m:f>
+            <m:fPr>
+              <m:ctrlPr>
+                <w:rPr>
+                  <w:rFonts w:ascii="Cambria Math" w:eastAsiaTheme="minorEastAsia" w:hAnsi="Cambria Math" w:cs="Times New Roman"/>
+                </w:rPr>
+              </m:ctrlPr>
+            </m:fPr>
+            <m:num>
+              <m:sSup>
+                <m:sSupPr>
+                  <m:ctrlPr>
+                    <w:rPr>
+                      <w:rFonts w:ascii="Cambria Math" w:eastAsiaTheme="minorEastAsia" w:hAnsi="Cambria Math" w:cs="Times New Roman"/>
+                      <w:i/>
+                    </w:rPr>
+                  </m:ctrlPr>
+                </m:sSupPr>
+                <m:e>
+                  <m:r>
+                    <w:rPr>
+                      <w:rFonts w:ascii="Cambria Math" w:eastAsiaTheme="minorEastAsia" w:hAnsi="Cambria Math" w:cs="Times New Roman"/>
+                    </w:rPr>
+                    <m:t>k</m:t>
+                  </m:r>
+                </m:e>
+                <m:sup>
+                  <m:r>
+                    <w:rPr>
+                      <w:rFonts w:ascii="Cambria Math" w:eastAsiaTheme="minorEastAsia" w:hAnsi="Cambria Math" w:cs="Times New Roman"/>
+                    </w:rPr>
+                    <m:t>2</m:t>
+                  </m:r>
+                </m:sup>
+              </m:sSup>
+              <m:ctrlPr>
+                <w:rPr>
+                  <w:rFonts w:ascii="Cambria Math" w:eastAsiaTheme="minorEastAsia" w:hAnsi="Cambria Math" w:cs="Times New Roman"/>
+                  <w:i/>
+                </w:rPr>
+              </m:ctrlPr>
+            </m:num>
+            <m:den>
+              <m:sSup>
+                <m:sSupPr>
+                  <m:ctrlPr>
+                    <w:rPr>
+                      <w:rFonts w:ascii="Cambria Math" w:eastAsiaTheme="minorEastAsia" w:hAnsi="Cambria Math" w:cs="Times New Roman"/>
+                      <w:i/>
+                    </w:rPr>
+                  </m:ctrlPr>
+                </m:sSupPr>
+                <m:e>
+                  <m:r>
+                    <w:rPr>
+                      <w:rFonts w:ascii="Cambria Math" w:eastAsiaTheme="minorEastAsia" w:hAnsi="Cambria Math" w:cs="Times New Roman"/>
+                    </w:rPr>
+                    <m:t>L</m:t>
+                  </m:r>
+                </m:e>
+                <m:sup>
+                  <m:r>
+                    <w:rPr>
+                      <w:rFonts w:ascii="Cambria Math" w:eastAsiaTheme="minorEastAsia" w:hAnsi="Cambria Math" w:cs="Times New Roman"/>
+                    </w:rPr>
+                    <m:t>2</m:t>
+                  </m:r>
+                </m:sup>
+              </m:sSup>
+              <m:ctrlPr>
+                <w:rPr>
+                  <w:rFonts w:ascii="Cambria Math" w:eastAsiaTheme="minorEastAsia" w:hAnsi="Cambria Math" w:cs="Times New Roman"/>
+                  <w:i/>
+                </w:rPr>
+              </m:ctrlPr>
+            </m:den>
+          </m:f>
+          <m:d>
+            <m:dPr>
+              <m:ctrlPr>
+                <w:rPr>
+                  <w:rFonts w:ascii="Cambria Math" w:eastAsiaTheme="minorEastAsia" w:hAnsi="Cambria Math" w:cs="Times New Roman"/>
+                  <w:i/>
+                </w:rPr>
+              </m:ctrlPr>
+            </m:dPr>
+            <m:e>
+              <m:sSup>
+                <m:sSupPr>
+                  <m:ctrlPr>
+                    <w:rPr>
+                      <w:rFonts w:ascii="Cambria Math" w:eastAsiaTheme="minorEastAsia" w:hAnsi="Cambria Math" w:cs="Times New Roman"/>
+                      <w:i/>
+                    </w:rPr>
+                  </m:ctrlPr>
+                </m:sSupPr>
+                <m:e>
+                  <m:r>
+                    <w:rPr>
+                      <w:rFonts w:ascii="Cambria Math" w:eastAsiaTheme="minorEastAsia" w:hAnsi="Cambria Math" w:cs="Times New Roman"/>
+                    </w:rPr>
+                    <m:t>e</m:t>
+                  </m:r>
+                </m:e>
+                <m:sup>
+                  <m:r>
+                    <w:rPr>
+                      <w:rFonts w:ascii="Cambria Math" w:eastAsiaTheme="minorEastAsia" w:hAnsi="Cambria Math" w:cs="Times New Roman"/>
+                    </w:rPr>
+                    <m:t>2</m:t>
+                  </m:r>
+                </m:sup>
+              </m:sSup>
+              <m:func>
+                <m:funcPr>
+                  <m:ctrlPr>
+                    <w:rPr>
+                      <w:rFonts w:ascii="Cambria Math" w:eastAsiaTheme="minorEastAsia" w:hAnsi="Cambria Math" w:cs="Times New Roman"/>
+                      <w:i/>
+                    </w:rPr>
+                  </m:ctrlPr>
+                </m:funcPr>
+                <m:fName>
+                  <m:r>
+                    <w:rPr>
+                      <w:rFonts w:ascii="Cambria Math" w:eastAsiaTheme="minorEastAsia" w:hAnsi="Cambria Math" w:cs="Times New Roman"/>
+                    </w:rPr>
+                    <m:t>sin</m:t>
+                  </m:r>
+                </m:fName>
+                <m:e>
+                  <m:d>
+                    <m:dPr>
+                      <m:ctrlPr>
+                        <w:rPr>
+                          <w:rFonts w:ascii="Cambria Math" w:eastAsiaTheme="minorEastAsia" w:hAnsi="Cambria Math" w:cs="Times New Roman"/>
+                          <w:i/>
+                        </w:rPr>
+                      </m:ctrlPr>
+                    </m:dPr>
+                    <m:e>
+                      <m:sSub>
+                        <m:sSubPr>
+                          <m:ctrlPr>
+                            <w:rPr>
+                              <w:rFonts w:ascii="Cambria Math" w:eastAsiaTheme="minorEastAsia" w:hAnsi="Cambria Math" w:cs="Times New Roman"/>
+                              <w:i/>
+                            </w:rPr>
+                          </m:ctrlPr>
+                        </m:sSubPr>
+                        <m:e>
+                          <m:r>
+                            <m:rPr>
+                              <m:sty m:val="p"/>
+                            </m:rPr>
+                            <w:rPr>
+                              <w:rFonts w:ascii="Cambria Math" w:eastAsiaTheme="minorEastAsia" w:hAnsi="Cambria Math" w:cs="Times New Roman"/>
+                            </w:rPr>
+                            <m:t>θ</m:t>
+                          </m:r>
+                        </m:e>
+                        <m:sub>
+                          <m:r>
+                            <w:rPr>
+                              <w:rFonts w:ascii="Cambria Math" w:eastAsiaTheme="minorEastAsia" w:hAnsi="Cambria Math" w:cs="Times New Roman"/>
+                            </w:rPr>
+                            <m:t>0</m:t>
+                          </m:r>
+                        </m:sub>
+                      </m:sSub>
+                    </m:e>
+                  </m:d>
+                </m:e>
+              </m:func>
+              <m:r>
+                <w:rPr>
+                  <w:rFonts w:ascii="Cambria Math" w:eastAsiaTheme="minorEastAsia" w:hAnsi="Cambria Math" w:cs="Times New Roman"/>
+                </w:rPr>
+                <m:t>+1-2e</m:t>
+              </m:r>
+              <m:func>
+                <m:funcPr>
+                  <m:ctrlPr>
+                    <w:rPr>
+                      <w:rFonts w:ascii="Cambria Math" w:eastAsiaTheme="minorEastAsia" w:hAnsi="Cambria Math" w:cs="Times New Roman"/>
+                      <w:i/>
+                    </w:rPr>
+                  </m:ctrlPr>
+                </m:funcPr>
+                <m:fName>
+                  <m:r>
+                    <w:rPr>
+                      <w:rFonts w:ascii="Cambria Math" w:eastAsiaTheme="minorEastAsia" w:hAnsi="Cambria Math" w:cs="Times New Roman"/>
+                    </w:rPr>
+                    <m:t>cos</m:t>
+                  </m:r>
+                </m:fName>
+                <m:e>
+                  <m:d>
+                    <m:dPr>
+                      <m:ctrlPr>
+                        <w:rPr>
+                          <w:rFonts w:ascii="Cambria Math" w:eastAsiaTheme="minorEastAsia" w:hAnsi="Cambria Math" w:cs="Times New Roman"/>
+                          <w:i/>
+                        </w:rPr>
+                      </m:ctrlPr>
+                    </m:dPr>
+                    <m:e>
+                      <m:sSub>
+                        <m:sSubPr>
+                          <m:ctrlPr>
+                            <w:rPr>
+                              <w:rFonts w:ascii="Cambria Math" w:eastAsiaTheme="minorEastAsia" w:hAnsi="Cambria Math" w:cs="Times New Roman"/>
+                              <w:i/>
+                            </w:rPr>
+                          </m:ctrlPr>
+                        </m:sSubPr>
+                        <m:e>
+                          <m:r>
+                            <m:rPr>
+                              <m:sty m:val="p"/>
+                            </m:rPr>
+                            <w:rPr>
+                              <w:rFonts w:ascii="Cambria Math" w:eastAsiaTheme="minorEastAsia" w:hAnsi="Cambria Math" w:cs="Times New Roman"/>
+                            </w:rPr>
+                            <m:t>θ</m:t>
+                          </m:r>
+                        </m:e>
+                        <m:sub>
+                          <m:r>
+                            <w:rPr>
+                              <w:rFonts w:ascii="Cambria Math" w:eastAsiaTheme="minorEastAsia" w:hAnsi="Cambria Math" w:cs="Times New Roman"/>
+                            </w:rPr>
+                            <m:t>0</m:t>
+                          </m:r>
+                        </m:sub>
+                      </m:sSub>
+                    </m:e>
+                  </m:d>
+                </m:e>
+              </m:func>
+              <m:r>
+                <w:rPr>
+                  <w:rFonts w:ascii="Cambria Math" w:eastAsiaTheme="minorEastAsia" w:hAnsi="Cambria Math" w:cs="Times New Roman"/>
+                </w:rPr>
+                <m:t>+</m:t>
+              </m:r>
+              <m:sSup>
+                <m:sSupPr>
+                  <m:ctrlPr>
+                    <w:rPr>
+                      <w:rFonts w:ascii="Cambria Math" w:eastAsiaTheme="minorEastAsia" w:hAnsi="Cambria Math" w:cs="Times New Roman"/>
+                      <w:i/>
+                    </w:rPr>
+                  </m:ctrlPr>
+                </m:sSupPr>
+                <m:e>
+                  <m:r>
+                    <w:rPr>
+                      <w:rFonts w:ascii="Cambria Math" w:eastAsiaTheme="minorEastAsia" w:hAnsi="Cambria Math" w:cs="Times New Roman"/>
+                    </w:rPr>
+                    <m:t>e</m:t>
+                  </m:r>
+                </m:e>
+                <m:sup>
+                  <m:r>
+                    <w:rPr>
+                      <w:rFonts w:ascii="Cambria Math" w:eastAsiaTheme="minorEastAsia" w:hAnsi="Cambria Math" w:cs="Times New Roman"/>
+                    </w:rPr>
+                    <m:t>2</m:t>
+                  </m:r>
+                </m:sup>
+              </m:sSup>
+              <m:func>
+                <m:funcPr>
+                  <m:ctrlPr>
+                    <w:rPr>
+                      <w:rFonts w:ascii="Cambria Math" w:eastAsiaTheme="minorEastAsia" w:hAnsi="Cambria Math" w:cs="Times New Roman"/>
+                      <w:i/>
+                    </w:rPr>
+                  </m:ctrlPr>
+                </m:funcPr>
+                <m:fName>
+                  <m:r>
+                    <w:rPr>
+                      <w:rFonts w:ascii="Cambria Math" w:eastAsiaTheme="minorEastAsia" w:hAnsi="Cambria Math" w:cs="Times New Roman"/>
+                    </w:rPr>
+                    <m:t>cos</m:t>
+                  </m:r>
+                </m:fName>
+                <m:e>
+                  <m:d>
+                    <m:dPr>
+                      <m:ctrlPr>
+                        <w:rPr>
+                          <w:rFonts w:ascii="Cambria Math" w:eastAsiaTheme="minorEastAsia" w:hAnsi="Cambria Math" w:cs="Times New Roman"/>
+                          <w:i/>
+                        </w:rPr>
+                      </m:ctrlPr>
+                    </m:dPr>
+                    <m:e>
+                      <m:sSub>
+                        <m:sSubPr>
+                          <m:ctrlPr>
+                            <w:rPr>
+                              <w:rFonts w:ascii="Cambria Math" w:eastAsiaTheme="minorEastAsia" w:hAnsi="Cambria Math" w:cs="Times New Roman"/>
+                              <w:i/>
+                            </w:rPr>
+                          </m:ctrlPr>
+                        </m:sSubPr>
+                        <m:e>
+                          <m:r>
+                            <m:rPr>
+                              <m:sty m:val="p"/>
+                            </m:rPr>
+                            <w:rPr>
+                              <w:rFonts w:ascii="Cambria Math" w:eastAsiaTheme="minorEastAsia" w:hAnsi="Cambria Math" w:cs="Times New Roman"/>
+                            </w:rPr>
+                            <m:t>θ</m:t>
+                          </m:r>
+                        </m:e>
+                        <m:sub>
+                          <m:r>
+                            <w:rPr>
+                              <w:rFonts w:ascii="Cambria Math" w:eastAsiaTheme="minorEastAsia" w:hAnsi="Cambria Math" w:cs="Times New Roman"/>
+                            </w:rPr>
+                            <m:t>0</m:t>
+                          </m:r>
+                        </m:sub>
+                      </m:sSub>
+                    </m:e>
+                  </m:d>
+                </m:e>
+              </m:func>
+            </m:e>
+          </m:d>
+        </m:oMath>
+      </m:oMathPara>
+    </w:p>
+    <w:p>
+      <w:pPr>
+        <w:rPr>
+          <w:rFonts w:ascii="Times New Roman" w:eastAsiaTheme="minorEastAsia" w:hAnsi="Times New Roman" w:cs="Times New Roman"/>
+        </w:rPr>
+      </w:pPr>
+      <m:oMathPara>
+        <m:oMath>
+          <m:r>
+            <w:rPr>
+              <w:rFonts w:ascii="Cambria Math" w:eastAsiaTheme="minorEastAsia" w:hAnsi="Cambria Math" w:cs="Times New Roman"/>
+            </w:rPr>
+            <m:t>=</m:t>
+          </m:r>
+          <m:f>
+            <m:fPr>
+              <m:ctrlPr>
+                <w:rPr>
+                  <w:rFonts w:ascii="Cambria Math" w:eastAsiaTheme="minorEastAsia" w:hAnsi="Cambria Math" w:cs="Times New Roman"/>
+                </w:rPr>
+              </m:ctrlPr>
+            </m:fPr>
+            <m:num>
+              <m:sSup>
+                <m:sSupPr>
+                  <m:ctrlPr>
+                    <w:rPr>
+                      <w:rFonts w:ascii="Cambria Math" w:eastAsiaTheme="minorEastAsia" w:hAnsi="Cambria Math" w:cs="Times New Roman"/>
+                      <w:i/>
+                    </w:rPr>
+                  </m:ctrlPr>
+                </m:sSupPr>
+                <m:e>
+                  <m:r>
+                    <w:rPr>
+                      <w:rFonts w:ascii="Cambria Math" w:eastAsiaTheme="minorEastAsia" w:hAnsi="Cambria Math" w:cs="Times New Roman"/>
+                    </w:rPr>
+                    <m:t>k</m:t>
+                  </m:r>
+                </m:e>
+                <m:sup>
+                  <m:r>
+                    <w:rPr>
+                      <w:rFonts w:ascii="Cambria Math" w:eastAsiaTheme="minorEastAsia" w:hAnsi="Cambria Math" w:cs="Times New Roman"/>
+                    </w:rPr>
+                    <m:t>2</m:t>
+                  </m:r>
+                </m:sup>
+              </m:sSup>
+              <m:r>
+                <m:rPr>
+                  <m:sty m:val="p"/>
+                </m:rPr>
+                <w:rPr>
+                  <w:rFonts w:ascii="Cambria Math" w:eastAsiaTheme="minorEastAsia" w:hAnsi="Cambria Math" w:cs="Times New Roman"/>
+                </w:rPr>
+                <m:t>μ</m:t>
+              </m:r>
+              <m:ctrlPr>
+                <w:rPr>
+                  <w:rFonts w:ascii="Cambria Math" w:eastAsiaTheme="minorEastAsia" w:hAnsi="Cambria Math" w:cs="Times New Roman"/>
+                  <w:i/>
+                </w:rPr>
+              </m:ctrlPr>
+            </m:num>
+            <m:den>
+              <m:r>
+                <w:rPr>
+                  <w:rFonts w:ascii="Cambria Math" w:eastAsiaTheme="minorEastAsia" w:hAnsi="Cambria Math" w:cs="Times New Roman"/>
+                </w:rPr>
+                <m:t>2</m:t>
+              </m:r>
+              <m:sSup>
+                <m:sSupPr>
+                  <m:ctrlPr>
+                    <w:rPr>
+                      <w:rFonts w:ascii="Cambria Math" w:eastAsiaTheme="minorEastAsia" w:hAnsi="Cambria Math" w:cs="Times New Roman"/>
+                      <w:i/>
+                    </w:rPr>
+                  </m:ctrlPr>
+                </m:sSupPr>
+                <m:e>
+                  <m:r>
+                    <w:rPr>
+                      <w:rFonts w:ascii="Cambria Math" w:eastAsiaTheme="minorEastAsia" w:hAnsi="Cambria Math" w:cs="Times New Roman"/>
+                    </w:rPr>
+                    <m:t>L</m:t>
+                  </m:r>
+                </m:e>
+                <m:sup>
+                  <m:r>
+                    <w:rPr>
+                      <w:rFonts w:ascii="Cambria Math" w:eastAsiaTheme="minorEastAsia" w:hAnsi="Cambria Math" w:cs="Times New Roman"/>
+                    </w:rPr>
+                    <m:t>2</m:t>
+                  </m:r>
+                </m:sup>
+              </m:sSup>
+              <m:ctrlPr>
+                <w:rPr>
+                  <w:rFonts w:ascii="Cambria Math" w:eastAsiaTheme="minorEastAsia" w:hAnsi="Cambria Math" w:cs="Times New Roman"/>
+                  <w:i/>
+                </w:rPr>
+              </m:ctrlPr>
+            </m:den>
+          </m:f>
+          <m:d>
+            <m:dPr>
+              <m:ctrlPr>
+                <w:rPr>
+                  <w:rFonts w:ascii="Cambria Math" w:eastAsiaTheme="minorEastAsia" w:hAnsi="Cambria Math" w:cs="Times New Roman"/>
+                  <w:i/>
+                </w:rPr>
+              </m:ctrlPr>
+            </m:dPr>
+            <m:e>
+              <m:r>
+                <w:rPr>
+                  <w:rFonts w:ascii="Cambria Math" w:eastAsiaTheme="minorEastAsia" w:hAnsi="Cambria Math" w:cs="Times New Roman"/>
+                </w:rPr>
+                <m:t>1+</m:t>
+              </m:r>
+              <m:sSup>
+                <m:sSupPr>
+                  <m:ctrlPr>
+                    <w:rPr>
+                      <w:rFonts w:ascii="Cambria Math" w:eastAsiaTheme="minorEastAsia" w:hAnsi="Cambria Math" w:cs="Times New Roman"/>
+                      <w:i/>
+                    </w:rPr>
+                  </m:ctrlPr>
+                </m:sSupPr>
+                <m:e>
+                  <m:r>
+                    <w:rPr>
+                      <w:rFonts w:ascii="Cambria Math" w:eastAsiaTheme="minorEastAsia" w:hAnsi="Cambria Math" w:cs="Times New Roman"/>
+                    </w:rPr>
+                    <m:t>e</m:t>
+                  </m:r>
+                </m:e>
+                <m:sup>
+                  <m:r>
+                    <w:rPr>
+                      <w:rFonts w:ascii="Cambria Math" w:eastAsiaTheme="minorEastAsia" w:hAnsi="Cambria Math" w:cs="Times New Roman"/>
+                    </w:rPr>
+                    <m:t>2</m:t>
+                  </m:r>
+                </m:sup>
+              </m:sSup>
+              <m:r>
+                <w:rPr>
+                  <w:rFonts w:ascii="Cambria Math" w:eastAsiaTheme="minorEastAsia" w:hAnsi="Cambria Math" w:cs="Times New Roman"/>
+                </w:rPr>
+                <m:t>-2e</m:t>
+              </m:r>
+              <m:func>
+                <m:funcPr>
+                  <m:ctrlPr>
+                    <w:rPr>
+                      <w:rFonts w:ascii="Cambria Math" w:eastAsiaTheme="minorEastAsia" w:hAnsi="Cambria Math" w:cs="Times New Roman"/>
+                      <w:i/>
+                    </w:rPr>
+                  </m:ctrlPr>
+                </m:funcPr>
+                <m:fName>
+                  <m:r>
+                    <w:rPr>
+                      <w:rFonts w:ascii="Cambria Math" w:eastAsiaTheme="minorEastAsia" w:hAnsi="Cambria Math" w:cs="Times New Roman"/>
+                    </w:rPr>
+                    <m:t>cos</m:t>
+                  </m:r>
+                </m:fName>
+                <m:e>
+                  <m:d>
+                    <m:dPr>
+                      <m:ctrlPr>
+                        <w:rPr>
+                          <w:rFonts w:ascii="Cambria Math" w:eastAsiaTheme="minorEastAsia" w:hAnsi="Cambria Math" w:cs="Times New Roman"/>
+                          <w:i/>
+                        </w:rPr>
+                      </m:ctrlPr>
+                    </m:dPr>
+                    <m:e>
+                      <m:sSub>
+                        <m:sSubPr>
+                          <m:ctrlPr>
+                            <w:rPr>
+                              <w:rFonts w:ascii="Cambria Math" w:eastAsiaTheme="minorEastAsia" w:hAnsi="Cambria Math" w:cs="Times New Roman"/>
+                              <w:i/>
+                            </w:rPr>
+                          </m:ctrlPr>
+                        </m:sSubPr>
+                        <m:e>
+                          <m:r>
+                            <m:rPr>
+                              <m:sty m:val="p"/>
+                            </m:rPr>
+                            <w:rPr>
+                              <w:rFonts w:ascii="Cambria Math" w:eastAsiaTheme="minorEastAsia" w:hAnsi="Cambria Math" w:cs="Times New Roman"/>
+                            </w:rPr>
+                            <m:t>θ</m:t>
+                          </m:r>
+                        </m:e>
+                        <m:sub>
+                          <m:r>
+                            <w:rPr>
+                              <w:rFonts w:ascii="Cambria Math" w:eastAsiaTheme="minorEastAsia" w:hAnsi="Cambria Math" w:cs="Times New Roman"/>
+                            </w:rPr>
+                            <m:t>0</m:t>
+                          </m:r>
+                        </m:sub>
+                      </m:sSub>
+                    </m:e>
+                  </m:d>
+                </m:e>
+              </m:func>
+            </m:e>
+          </m:d>
+        </m:oMath>
+      </m:oMathPara>
+    </w:p>
+    <w:p>
+      <w:pPr>
+        <w:rPr>
+          <w:rFonts w:ascii="Times New Roman" w:eastAsiaTheme="minorEastAsia" w:hAnsi="Times New Roman" w:cs="Times New Roman"/>
+        </w:rPr>
+      </w:pPr>
+    </w:p>
+    <w:p>
+      <w:pPr>
+        <w:rPr>
+          <w:rFonts w:ascii="Times New Roman" w:eastAsiaTheme="minorEastAsia" w:hAnsi="Times New Roman" w:cs="Times New Roman"/>
+        </w:rPr>
+      </w:pPr>
+      <m:oMathPara>
+        <m:oMath>
+          <m:r>
+            <w:rPr>
+              <w:rFonts w:ascii="Cambria Math" w:eastAsiaTheme="minorEastAsia" w:hAnsi="Cambria Math" w:cs="Times New Roman"/>
+            </w:rPr>
+            <m:t>U=-</m:t>
+          </m:r>
+          <m:f>
+            <m:fPr>
+              <m:ctrlPr>
+                <w:rPr>
+                  <w:rFonts w:ascii="Cambria Math" w:eastAsiaTheme="minorEastAsia" w:hAnsi="Cambria Math" w:cs="Times New Roman"/>
+                </w:rPr>
+              </m:ctrlPr>
+            </m:fPr>
+            <m:num>
+              <m:r>
+                <w:rPr>
+                  <w:rFonts w:ascii="Cambria Math" w:eastAsiaTheme="minorEastAsia" w:hAnsi="Cambria Math" w:cs="Times New Roman"/>
+                </w:rPr>
+                <m:t>k</m:t>
+              </m:r>
+              <m:ctrlPr>
+                <w:rPr>
+                  <w:rFonts w:ascii="Cambria Math" w:eastAsiaTheme="minorEastAsia" w:hAnsi="Cambria Math" w:cs="Times New Roman"/>
+                  <w:i/>
+                </w:rPr>
+              </m:ctrlPr>
+            </m:num>
+            <m:den>
+              <m:r>
+                <w:rPr>
+                  <w:rFonts w:ascii="Cambria Math" w:eastAsiaTheme="minorEastAsia" w:hAnsi="Cambria Math" w:cs="Times New Roman"/>
+                </w:rPr>
+                <m:t>r</m:t>
+              </m:r>
+              <m:ctrlPr>
+                <w:rPr>
+                  <w:rFonts w:ascii="Cambria Math" w:eastAsiaTheme="minorEastAsia" w:hAnsi="Cambria Math" w:cs="Times New Roman"/>
+                  <w:i/>
+                </w:rPr>
+              </m:ctrlPr>
+            </m:den>
+          </m:f>
+        </m:oMath>
+      </m:oMathPara>
+    </w:p>
+    <w:p>
+      <w:pPr>
+        <w:rPr>
+          <w:rFonts w:ascii="Times New Roman" w:eastAsiaTheme="minorEastAsia" w:hAnsi="Times New Roman" w:cs="Times New Roman"/>
+        </w:rPr>
+      </w:pPr>
+    </w:p>
+    <w:p>
+      <w:pPr>
+        <w:rPr>
+          <w:rFonts w:ascii="Times New Roman" w:eastAsiaTheme="minorEastAsia" w:hAnsi="Times New Roman" w:cs="Times New Roman"/>
+        </w:rPr>
+      </w:pPr>
+      <m:oMathPara>
+        <m:oMath>
+          <m:r>
+            <w:rPr>
+              <w:rFonts w:ascii="Cambria Math" w:eastAsiaTheme="minorEastAsia" w:hAnsi="Cambria Math" w:cs="Times New Roman"/>
+            </w:rPr>
+            <m:t>r</m:t>
+          </m:r>
+          <m:d>
+            <m:dPr>
+              <m:ctrlPr>
+                <w:rPr>
+                  <w:rFonts w:ascii="Cambria Math" w:eastAsiaTheme="minorEastAsia" w:hAnsi="Cambria Math" w:cs="Times New Roman"/>
+                  <w:i/>
+                </w:rPr>
+              </m:ctrlPr>
+            </m:dPr>
+            <m:e>
+              <m:r>
+                <w:rPr>
+                  <w:rFonts w:ascii="Cambria Math" w:eastAsiaTheme="minorEastAsia" w:hAnsi="Cambria Math" w:cs="Times New Roman"/>
+                </w:rPr>
+                <m:t>0</m:t>
+              </m:r>
+            </m:e>
+          </m:d>
+          <m:r>
+            <w:rPr>
+              <w:rFonts w:ascii="Cambria Math" w:eastAsiaTheme="minorEastAsia" w:hAnsi="Cambria Math" w:cs="Times New Roman"/>
+            </w:rPr>
+            <m:t>=</m:t>
+          </m:r>
+          <m:f>
+            <m:fPr>
+              <m:ctrlPr>
+                <w:rPr>
+                  <w:rFonts w:ascii="Cambria Math" w:hAnsi="Cambria Math"/>
+                </w:rPr>
+              </m:ctrlPr>
+            </m:fPr>
+            <m:num>
+              <m:sSup>
+                <m:sSupPr>
+                  <m:ctrlPr>
+                    <w:rPr>
+                      <w:rFonts w:ascii="Cambria Math" w:hAnsi="Cambria Math"/>
+                      <w:i/>
+                    </w:rPr>
+                  </m:ctrlPr>
+                </m:sSupPr>
+                <m:e>
+                  <m:r>
+                    <w:rPr>
+                      <w:rFonts w:ascii="Cambria Math" w:hAnsi="Cambria Math"/>
+                    </w:rPr>
+                    <m:t>L</m:t>
+                  </m:r>
+                </m:e>
+                <m:sup>
+                  <m:r>
+                    <w:rPr>
+                      <w:rFonts w:ascii="Cambria Math" w:hAnsi="Cambria Math"/>
+                    </w:rPr>
+                    <m:t>2</m:t>
+                  </m:r>
+                </m:sup>
+              </m:sSup>
+              <m:ctrlPr>
+                <w:rPr>
+                  <w:rFonts w:ascii="Cambria Math" w:hAnsi="Cambria Math"/>
+                  <w:i/>
+                </w:rPr>
+              </m:ctrlPr>
+            </m:num>
+            <m:den>
+              <m:r>
+                <w:rPr>
+                  <w:rFonts w:ascii="Cambria Math" w:hAnsi="Cambria Math"/>
+                </w:rPr>
+                <m:t>k</m:t>
+              </m:r>
+              <m:r>
+                <m:rPr>
+                  <m:sty m:val="p"/>
+                </m:rPr>
+                <w:rPr>
+                  <w:rFonts w:ascii="Cambria Math" w:hAnsi="Cambria Math"/>
+                </w:rPr>
+                <m:t>μ</m:t>
+              </m:r>
+              <m:ctrlPr>
+                <w:rPr>
+                  <w:rFonts w:ascii="Cambria Math" w:hAnsi="Cambria Math"/>
+                  <w:i/>
+                </w:rPr>
+              </m:ctrlPr>
+            </m:den>
+          </m:f>
+          <m:f>
+            <m:fPr>
+              <m:ctrlPr>
+                <w:rPr>
+                  <w:rFonts w:ascii="Cambria Math" w:hAnsi="Cambria Math"/>
+                </w:rPr>
+              </m:ctrlPr>
+            </m:fPr>
+            <m:num>
+              <m:r>
+                <w:rPr>
+                  <w:rFonts w:ascii="Cambria Math" w:hAnsi="Cambria Math"/>
+                </w:rPr>
+                <m:t>1</m:t>
+              </m:r>
+              <m:ctrlPr>
+                <w:rPr>
+                  <w:rFonts w:ascii="Cambria Math" w:hAnsi="Cambria Math"/>
+                  <w:i/>
+                </w:rPr>
+              </m:ctrlPr>
+            </m:num>
+            <m:den>
+              <m:r>
+                <w:rPr>
+                  <w:rFonts w:ascii="Cambria Math" w:hAnsi="Cambria Math"/>
+                </w:rPr>
+                <m:t>1</m:t>
+              </m:r>
+              <m:r>
+                <m:rPr>
+                  <m:sty m:val="p"/>
+                </m:rPr>
+                <w:rPr>
+                  <w:rFonts w:ascii="Cambria Math" w:hAnsi="Cambria Math"/>
+                </w:rPr>
+                <m:t>-</m:t>
+              </m:r>
+              <m:r>
+                <w:rPr>
+                  <w:rFonts w:ascii="Cambria Math" w:hAnsi="Cambria Math"/>
+                </w:rPr>
+                <m:t>e</m:t>
+              </m:r>
+              <m:func>
+                <m:funcPr>
+                  <m:ctrlPr>
+                    <w:rPr>
+                      <w:rFonts w:ascii="Cambria Math" w:hAnsi="Cambria Math"/>
+                      <w:i/>
+                    </w:rPr>
+                  </m:ctrlPr>
+                </m:funcPr>
+                <m:fName>
+                  <m:r>
+                    <w:rPr>
+                      <w:rFonts w:ascii="Cambria Math" w:hAnsi="Cambria Math"/>
+                    </w:rPr>
+                    <m:t>cos</m:t>
+                  </m:r>
+                </m:fName>
+                <m:e>
+                  <m:d>
+                    <m:dPr>
+                      <m:ctrlPr>
+                        <w:rPr>
+                          <w:rFonts w:ascii="Cambria Math" w:hAnsi="Cambria Math"/>
+                          <w:i/>
+                        </w:rPr>
+                      </m:ctrlPr>
+                    </m:dPr>
+                    <m:e>
+                      <m:sSub>
+                        <m:sSubPr>
+                          <m:ctrlPr>
+                            <w:rPr>
+                              <w:rFonts w:ascii="Cambria Math" w:hAnsi="Cambria Math"/>
+                              <w:i/>
+                            </w:rPr>
+                          </m:ctrlPr>
+                        </m:sSubPr>
+                        <m:e>
+                          <m:r>
+                            <m:rPr>
+                              <m:sty m:val="p"/>
+                            </m:rPr>
+                            <w:rPr>
+                              <w:rFonts w:ascii="Cambria Math" w:hAnsi="Cambria Math"/>
+                            </w:rPr>
+                            <m:t>θ</m:t>
+                          </m:r>
+                        </m:e>
+                        <m:sub>
+                          <m:r>
+                            <w:rPr>
+                              <w:rFonts w:ascii="Cambria Math" w:hAnsi="Cambria Math"/>
+                            </w:rPr>
+                            <m:t>0</m:t>
+                          </m:r>
+                        </m:sub>
+                      </m:sSub>
+                    </m:e>
+                  </m:d>
+                </m:e>
+              </m:func>
+              <m:ctrlPr>
+                <w:rPr>
+                  <w:rFonts w:ascii="Cambria Math" w:hAnsi="Cambria Math"/>
+                  <w:i/>
+                </w:rPr>
+              </m:ctrlPr>
+            </m:den>
+          </m:f>
+        </m:oMath>
+      </m:oMathPara>
+    </w:p>
+    <w:p>
+      <w:pPr>
+        <w:rPr>
+          <w:rFonts w:ascii="Times New Roman" w:eastAsiaTheme="minorEastAsia" w:hAnsi="Times New Roman" w:cs="Times New Roman"/>
+        </w:rPr>
+      </w:pPr>
+    </w:p>
+    <w:p>
+      <w:pPr>
+        <w:rPr>
+          <w:rFonts w:ascii="Times New Roman" w:eastAsiaTheme="minorEastAsia" w:hAnsi="Times New Roman" w:cs="Times New Roman"/>
+        </w:rPr>
+      </w:pPr>
+      <m:oMathPara>
+        <m:oMath>
+          <m:r>
+            <w:rPr>
+              <w:rFonts w:ascii="Cambria Math" w:eastAsiaTheme="minorEastAsia" w:hAnsi="Cambria Math" w:cs="Times New Roman"/>
+            </w:rPr>
+            <m:t>U=-k</m:t>
+          </m:r>
+          <m:d>
+            <m:dPr>
+              <m:ctrlPr>
+                <w:rPr>
+                  <w:rFonts w:ascii="Cambria Math" w:eastAsiaTheme="minorEastAsia" w:hAnsi="Cambria Math" w:cs="Times New Roman"/>
+                  <w:i/>
+                </w:rPr>
+              </m:ctrlPr>
+            </m:dPr>
+            <m:e>
+              <m:f>
+                <m:fPr>
+                  <m:ctrlPr>
+                    <w:rPr>
+                      <w:rFonts w:ascii="Cambria Math" w:eastAsiaTheme="minorEastAsia" w:hAnsi="Cambria Math"/>
+                    </w:rPr>
+                  </m:ctrlPr>
+                </m:fPr>
+                <m:num>
+                  <m:r>
+                    <w:rPr>
+                      <w:rFonts w:ascii="Cambria Math" w:eastAsiaTheme="minorEastAsia" w:hAnsi="Cambria Math"/>
+                    </w:rPr>
+                    <m:t>k</m:t>
+                  </m:r>
+                  <m:r>
+                    <m:rPr>
+                      <m:sty m:val="p"/>
+                    </m:rPr>
+                    <w:rPr>
+                      <w:rFonts w:ascii="Cambria Math" w:eastAsiaTheme="minorEastAsia" w:hAnsi="Cambria Math"/>
+                    </w:rPr>
+                    <m:t>μ</m:t>
+                  </m:r>
+                  <m:ctrlPr>
+                    <w:rPr>
+                      <w:rFonts w:ascii="Cambria Math" w:eastAsiaTheme="minorEastAsia" w:hAnsi="Cambria Math"/>
+                      <w:i/>
+                    </w:rPr>
+                  </m:ctrlPr>
+                </m:num>
+                <m:den>
+                  <m:sSup>
+                    <m:sSupPr>
+                      <m:ctrlPr>
+                        <w:rPr>
+                          <w:rFonts w:ascii="Cambria Math" w:eastAsiaTheme="minorEastAsia" w:hAnsi="Cambria Math"/>
+                          <w:i/>
+                        </w:rPr>
+                      </m:ctrlPr>
+                    </m:sSupPr>
+                    <m:e>
+                      <m:r>
+                        <w:rPr>
+                          <w:rFonts w:ascii="Cambria Math" w:eastAsiaTheme="minorEastAsia" w:hAnsi="Cambria Math"/>
+                        </w:rPr>
+                        <m:t>L</m:t>
+                      </m:r>
+                    </m:e>
+                    <m:sup>
+                      <m:r>
+                        <w:rPr>
+                          <w:rFonts w:ascii="Cambria Math" w:eastAsiaTheme="minorEastAsia" w:hAnsi="Cambria Math"/>
+                        </w:rPr>
+                        <m:t>2</m:t>
+                      </m:r>
+                    </m:sup>
+                  </m:sSup>
+                  <m:ctrlPr>
+                    <w:rPr>
+                      <w:rFonts w:ascii="Cambria Math" w:eastAsiaTheme="minorEastAsia" w:hAnsi="Cambria Math"/>
+                      <w:i/>
+                    </w:rPr>
+                  </m:ctrlPr>
+                </m:den>
+              </m:f>
+              <m:d>
+                <m:dPr>
+                  <m:ctrlPr>
+                    <w:rPr>
+                      <w:rFonts w:ascii="Cambria Math" w:eastAsiaTheme="minorEastAsia" w:hAnsi="Cambria Math"/>
+                      <w:i/>
+                    </w:rPr>
+                  </m:ctrlPr>
+                </m:dPr>
+                <m:e>
+                  <m:r>
+                    <w:rPr>
+                      <w:rFonts w:ascii="Cambria Math" w:eastAsiaTheme="minorEastAsia" w:hAnsi="Cambria Math"/>
+                    </w:rPr>
+                    <m:t>1</m:t>
+                  </m:r>
+                  <m:r>
+                    <m:rPr>
+                      <m:sty m:val="p"/>
+                    </m:rPr>
+                    <w:rPr>
+                      <w:rFonts w:ascii="Cambria Math" w:eastAsiaTheme="minorEastAsia" w:hAnsi="Cambria Math"/>
+                    </w:rPr>
+                    <m:t>-</m:t>
+                  </m:r>
+                  <m:r>
+                    <w:rPr>
+                      <w:rFonts w:ascii="Cambria Math" w:eastAsiaTheme="minorEastAsia" w:hAnsi="Cambria Math"/>
+                    </w:rPr>
+                    <m:t>e</m:t>
+                  </m:r>
+                  <m:func>
+                    <m:funcPr>
+                      <m:ctrlPr>
+                        <w:rPr>
+                          <w:rFonts w:ascii="Cambria Math" w:eastAsiaTheme="minorEastAsia" w:hAnsi="Cambria Math"/>
+                          <w:i/>
+                        </w:rPr>
+                      </m:ctrlPr>
+                    </m:funcPr>
+                    <m:fName>
+                      <m:r>
+                        <w:rPr>
+                          <w:rFonts w:ascii="Cambria Math" w:eastAsiaTheme="minorEastAsia" w:hAnsi="Cambria Math"/>
+                        </w:rPr>
+                        <m:t>cos</m:t>
+                      </m:r>
+                    </m:fName>
+                    <m:e>
+                      <m:d>
+                        <m:dPr>
+                          <m:ctrlPr>
+                            <w:rPr>
+                              <w:rFonts w:ascii="Cambria Math" w:eastAsiaTheme="minorEastAsia" w:hAnsi="Cambria Math"/>
+                              <w:i/>
+                            </w:rPr>
+                          </m:ctrlPr>
+                        </m:dPr>
+                        <m:e>
+                          <m:sSub>
+                            <m:sSubPr>
+                              <m:ctrlPr>
+                                <w:rPr>
+                                  <w:rFonts w:ascii="Cambria Math" w:eastAsiaTheme="minorEastAsia" w:hAnsi="Cambria Math"/>
+                                  <w:i/>
+                                </w:rPr>
+                              </m:ctrlPr>
+                            </m:sSubPr>
+                            <m:e>
+                              <m:r>
+                                <m:rPr>
+                                  <m:sty m:val="p"/>
+                                </m:rPr>
+                                <w:rPr>
+                                  <w:rFonts w:ascii="Cambria Math" w:eastAsiaTheme="minorEastAsia" w:hAnsi="Cambria Math"/>
+                                </w:rPr>
+                                <m:t>θ</m:t>
+                              </m:r>
+                            </m:e>
+                            <m:sub>
+                              <m:r>
+                                <w:rPr>
+                                  <w:rFonts w:ascii="Cambria Math" w:eastAsiaTheme="minorEastAsia" w:hAnsi="Cambria Math"/>
+                                </w:rPr>
+                                <m:t>0</m:t>
+                              </m:r>
+                            </m:sub>
+                          </m:sSub>
+                        </m:e>
+                      </m:d>
+                    </m:e>
+                  </m:func>
+                </m:e>
+              </m:d>
+              <m:ctrlPr>
+                <w:rPr>
+                  <w:rFonts w:ascii="Cambria Math" w:eastAsiaTheme="minorEastAsia" w:hAnsi="Cambria Math"/>
+                  <w:i/>
+                </w:rPr>
+              </m:ctrlPr>
+            </m:e>
+          </m:d>
+        </m:oMath>
+      </m:oMathPara>
+    </w:p>
+    <w:p>
+      <w:pPr>
+        <w:rPr>
+          <w:rFonts w:ascii="Times New Roman" w:eastAsiaTheme="minorEastAsia" w:hAnsi="Times New Roman" w:cs="Times New Roman"/>
+        </w:rPr>
+      </w:pPr>
+      <m:oMathPara>
+        <m:oMath>
+          <m:r>
+            <w:rPr>
+              <w:rFonts w:ascii="Cambria Math" w:eastAsiaTheme="minorEastAsia" w:hAnsi="Cambria Math" w:cs="Times New Roman"/>
+            </w:rPr>
+            <m:t>=-</m:t>
+          </m:r>
+          <m:f>
+            <m:fPr>
+              <m:ctrlPr>
+                <w:rPr>
+                  <w:rFonts w:ascii="Cambria Math" w:eastAsiaTheme="minorEastAsia" w:hAnsi="Cambria Math" w:cs="Times New Roman"/>
+                </w:rPr>
+              </m:ctrlPr>
+            </m:fPr>
+            <m:num>
+              <m:sSup>
+                <m:sSupPr>
+                  <m:ctrlPr>
+                    <w:rPr>
+                      <w:rFonts w:ascii="Cambria Math" w:eastAsiaTheme="minorEastAsia" w:hAnsi="Cambria Math" w:cs="Times New Roman"/>
+                      <w:i/>
+                    </w:rPr>
+                  </m:ctrlPr>
+                </m:sSupPr>
+                <m:e>
+                  <m:r>
+                    <w:rPr>
+                      <w:rFonts w:ascii="Cambria Math" w:eastAsiaTheme="minorEastAsia" w:hAnsi="Cambria Math" w:cs="Times New Roman"/>
+                    </w:rPr>
+                    <m:t>k</m:t>
+                  </m:r>
+                </m:e>
+                <m:sup>
+                  <m:r>
+                    <w:rPr>
+                      <w:rFonts w:ascii="Cambria Math" w:eastAsiaTheme="minorEastAsia" w:hAnsi="Cambria Math" w:cs="Times New Roman"/>
+                    </w:rPr>
+                    <m:t>2</m:t>
+                  </m:r>
+                </m:sup>
+              </m:sSup>
+              <m:r>
+                <m:rPr>
+                  <m:sty m:val="p"/>
+                </m:rPr>
+                <w:rPr>
+                  <w:rFonts w:ascii="Cambria Math" w:eastAsiaTheme="minorEastAsia" w:hAnsi="Cambria Math" w:cs="Times New Roman"/>
+                </w:rPr>
+                <m:t>μ</m:t>
+              </m:r>
+              <m:ctrlPr>
+                <w:rPr>
+                  <w:rFonts w:ascii="Cambria Math" w:eastAsiaTheme="minorEastAsia" w:hAnsi="Cambria Math" w:cs="Times New Roman"/>
+                  <w:i/>
+                </w:rPr>
+              </m:ctrlPr>
+            </m:num>
+            <m:den>
+              <m:sSup>
+                <m:sSupPr>
+                  <m:ctrlPr>
+                    <w:rPr>
+                      <w:rFonts w:ascii="Cambria Math" w:eastAsiaTheme="minorEastAsia" w:hAnsi="Cambria Math" w:cs="Times New Roman"/>
+                      <w:i/>
+                    </w:rPr>
+                  </m:ctrlPr>
+                </m:sSupPr>
+                <m:e>
+                  <m:r>
+                    <w:rPr>
+                      <w:rFonts w:ascii="Cambria Math" w:eastAsiaTheme="minorEastAsia" w:hAnsi="Cambria Math" w:cs="Times New Roman"/>
+                    </w:rPr>
+                    <m:t>L</m:t>
+                  </m:r>
+                </m:e>
+                <m:sup>
+                  <m:r>
+                    <w:rPr>
+                      <w:rFonts w:ascii="Cambria Math" w:eastAsiaTheme="minorEastAsia" w:hAnsi="Cambria Math" w:cs="Times New Roman"/>
+                    </w:rPr>
+                    <m:t>2</m:t>
+                  </m:r>
+                </m:sup>
+              </m:sSup>
+              <m:ctrlPr>
+                <w:rPr>
+                  <w:rFonts w:ascii="Cambria Math" w:eastAsiaTheme="minorEastAsia" w:hAnsi="Cambria Math" w:cs="Times New Roman"/>
+                  <w:i/>
+                </w:rPr>
+              </m:ctrlPr>
+            </m:den>
+          </m:f>
+          <m:d>
+            <m:dPr>
+              <m:ctrlPr>
+                <w:rPr>
+                  <w:rFonts w:ascii="Cambria Math" w:eastAsiaTheme="minorEastAsia" w:hAnsi="Cambria Math" w:cs="Times New Roman"/>
+                  <w:i/>
+                </w:rPr>
+              </m:ctrlPr>
+            </m:dPr>
+            <m:e>
+              <m:r>
+                <w:rPr>
+                  <w:rFonts w:ascii="Cambria Math" w:eastAsiaTheme="minorEastAsia" w:hAnsi="Cambria Math" w:cs="Times New Roman"/>
+                </w:rPr>
+                <m:t>1-e</m:t>
+              </m:r>
+              <m:func>
+                <m:funcPr>
+                  <m:ctrlPr>
+                    <w:rPr>
+                      <w:rFonts w:ascii="Cambria Math" w:eastAsiaTheme="minorEastAsia" w:hAnsi="Cambria Math" w:cs="Times New Roman"/>
+                      <w:i/>
+                    </w:rPr>
+                  </m:ctrlPr>
+                </m:funcPr>
+                <m:fName>
+                  <m:r>
+                    <w:rPr>
+                      <w:rFonts w:ascii="Cambria Math" w:eastAsiaTheme="minorEastAsia" w:hAnsi="Cambria Math" w:cs="Times New Roman"/>
+                    </w:rPr>
+                    <m:t>cos</m:t>
+                  </m:r>
+                </m:fName>
+                <m:e>
+                  <m:d>
+                    <m:dPr>
+                      <m:ctrlPr>
+                        <w:rPr>
+                          <w:rFonts w:ascii="Cambria Math" w:eastAsiaTheme="minorEastAsia" w:hAnsi="Cambria Math" w:cs="Times New Roman"/>
+                          <w:i/>
+                        </w:rPr>
+                      </m:ctrlPr>
+                    </m:dPr>
+                    <m:e>
+                      <m:sSub>
+                        <m:sSubPr>
+                          <m:ctrlPr>
+                            <w:rPr>
+                              <w:rFonts w:ascii="Cambria Math" w:eastAsiaTheme="minorEastAsia" w:hAnsi="Cambria Math" w:cs="Times New Roman"/>
+                              <w:i/>
+                            </w:rPr>
+                          </m:ctrlPr>
+                        </m:sSubPr>
+                        <m:e>
+                          <m:r>
+                            <m:rPr>
+                              <m:sty m:val="p"/>
+                            </m:rPr>
+                            <w:rPr>
+                              <w:rFonts w:ascii="Cambria Math" w:eastAsiaTheme="minorEastAsia" w:hAnsi="Cambria Math" w:cs="Times New Roman"/>
+                            </w:rPr>
+                            <m:t>θ</m:t>
+                          </m:r>
+                        </m:e>
+                        <m:sub>
+                          <m:r>
+                            <w:rPr>
+                              <w:rFonts w:ascii="Cambria Math" w:eastAsiaTheme="minorEastAsia" w:hAnsi="Cambria Math" w:cs="Times New Roman"/>
+                            </w:rPr>
+                            <m:t>0</m:t>
+                          </m:r>
+                        </m:sub>
+                      </m:sSub>
+                    </m:e>
+                  </m:d>
+                </m:e>
+              </m:func>
+            </m:e>
+          </m:d>
+        </m:oMath>
+      </m:oMathPara>
+    </w:p>
+    <w:p>
+      <w:pPr>
+        <w:rPr>
+          <w:rFonts w:ascii="Times New Roman" w:eastAsiaTheme="minorEastAsia" w:hAnsi="Times New Roman" w:cs="Times New Roman"/>
+        </w:rPr>
+      </w:pPr>
+    </w:p>
+    <w:p>
+      <w:pPr>
+        <w:rPr>
+          <w:rFonts w:ascii="Times New Roman" w:eastAsiaTheme="minorEastAsia" w:hAnsi="Times New Roman" w:cs="Times New Roman"/>
+        </w:rPr>
+      </w:pPr>
+      <m:oMathPara>
+        <m:oMath>
+          <m:r>
+            <w:rPr>
+              <w:rFonts w:ascii="Cambria Math" w:eastAsiaTheme="minorEastAsia" w:hAnsi="Cambria Math" w:cs="Times New Roman"/>
+            </w:rPr>
+            <m:t>E=K+U</m:t>
+          </m:r>
+        </m:oMath>
+      </m:oMathPara>
+    </w:p>
+    <w:p>
+      <w:pPr>
+        <w:rPr>
+          <w:rFonts w:ascii="Times New Roman" w:eastAsiaTheme="minorEastAsia" w:hAnsi="Times New Roman" w:cs="Times New Roman"/>
+        </w:rPr>
+      </w:pPr>
+      <m:oMathPara>
+        <m:oMath>
+          <m:r>
+            <w:rPr>
+              <w:rFonts w:ascii="Cambria Math" w:eastAsiaTheme="minorEastAsia" w:hAnsi="Cambria Math" w:cs="Times New Roman"/>
+            </w:rPr>
+            <w:lastRenderedPageBreak/>
+            <m:t>=</m:t>
+          </m:r>
+          <m:f>
+            <m:fPr>
+              <m:ctrlPr>
+                <w:rPr>
+                  <w:rFonts w:ascii="Cambria Math" w:eastAsiaTheme="minorEastAsia" w:hAnsi="Cambria Math" w:cs="Times New Roman"/>
+                </w:rPr>
+              </m:ctrlPr>
+            </m:fPr>
+            <m:num>
+              <m:sSup>
+                <m:sSupPr>
+                  <m:ctrlPr>
+                    <w:rPr>
+                      <w:rFonts w:ascii="Cambria Math" w:eastAsiaTheme="minorEastAsia" w:hAnsi="Cambria Math" w:cs="Times New Roman"/>
+                      <w:i/>
+                    </w:rPr>
+                  </m:ctrlPr>
+                </m:sSupPr>
+                <m:e>
+                  <m:r>
+                    <w:rPr>
+                      <w:rFonts w:ascii="Cambria Math" w:eastAsiaTheme="minorEastAsia" w:hAnsi="Cambria Math" w:cs="Times New Roman"/>
+                    </w:rPr>
+                    <m:t>k</m:t>
+                  </m:r>
+                </m:e>
+                <m:sup>
+                  <m:r>
+                    <w:rPr>
+                      <w:rFonts w:ascii="Cambria Math" w:eastAsiaTheme="minorEastAsia" w:hAnsi="Cambria Math" w:cs="Times New Roman"/>
+                    </w:rPr>
+                    <m:t>2</m:t>
+                  </m:r>
+                </m:sup>
+              </m:sSup>
+              <m:r>
+                <m:rPr>
+                  <m:sty m:val="p"/>
+                </m:rPr>
+                <w:rPr>
+                  <w:rFonts w:ascii="Cambria Math" w:eastAsiaTheme="minorEastAsia" w:hAnsi="Cambria Math" w:cs="Times New Roman"/>
+                </w:rPr>
+                <m:t>μ</m:t>
+              </m:r>
+              <m:ctrlPr>
+                <w:rPr>
+                  <w:rFonts w:ascii="Cambria Math" w:eastAsiaTheme="minorEastAsia" w:hAnsi="Cambria Math" w:cs="Times New Roman"/>
+                  <w:i/>
+                </w:rPr>
+              </m:ctrlPr>
+            </m:num>
+            <m:den>
+              <m:r>
+                <w:rPr>
+                  <w:rFonts w:ascii="Cambria Math" w:eastAsiaTheme="minorEastAsia" w:hAnsi="Cambria Math" w:cs="Times New Roman"/>
+                </w:rPr>
+                <m:t>2</m:t>
+              </m:r>
+              <m:sSup>
+                <m:sSupPr>
+                  <m:ctrlPr>
+                    <w:rPr>
+                      <w:rFonts w:ascii="Cambria Math" w:eastAsiaTheme="minorEastAsia" w:hAnsi="Cambria Math" w:cs="Times New Roman"/>
+                      <w:i/>
+                    </w:rPr>
+                  </m:ctrlPr>
+                </m:sSupPr>
+                <m:e>
+                  <m:r>
+                    <w:rPr>
+                      <w:rFonts w:ascii="Cambria Math" w:eastAsiaTheme="minorEastAsia" w:hAnsi="Cambria Math" w:cs="Times New Roman"/>
+                    </w:rPr>
+                    <m:t>L</m:t>
+                  </m:r>
+                </m:e>
+                <m:sup>
+                  <m:r>
+                    <w:rPr>
+                      <w:rFonts w:ascii="Cambria Math" w:eastAsiaTheme="minorEastAsia" w:hAnsi="Cambria Math" w:cs="Times New Roman"/>
+                    </w:rPr>
+                    <m:t>2</m:t>
+                  </m:r>
+                </m:sup>
+              </m:sSup>
+              <m:ctrlPr>
+                <w:rPr>
+                  <w:rFonts w:ascii="Cambria Math" w:eastAsiaTheme="minorEastAsia" w:hAnsi="Cambria Math" w:cs="Times New Roman"/>
+                  <w:i/>
+                </w:rPr>
+              </m:ctrlPr>
+            </m:den>
+          </m:f>
+          <m:d>
+            <m:dPr>
+              <m:ctrlPr>
+                <w:rPr>
+                  <w:rFonts w:ascii="Cambria Math" w:eastAsiaTheme="minorEastAsia" w:hAnsi="Cambria Math" w:cs="Times New Roman"/>
+                  <w:i/>
+                </w:rPr>
+              </m:ctrlPr>
+            </m:dPr>
+            <m:e>
+              <m:r>
+                <w:rPr>
+                  <w:rFonts w:ascii="Cambria Math" w:eastAsiaTheme="minorEastAsia" w:hAnsi="Cambria Math" w:cs="Times New Roman"/>
+                </w:rPr>
+                <m:t>1+</m:t>
+              </m:r>
+              <m:sSup>
+                <m:sSupPr>
+                  <m:ctrlPr>
+                    <w:rPr>
+                      <w:rFonts w:ascii="Cambria Math" w:eastAsiaTheme="minorEastAsia" w:hAnsi="Cambria Math" w:cs="Times New Roman"/>
+                      <w:i/>
+                    </w:rPr>
+                  </m:ctrlPr>
+                </m:sSupPr>
+                <m:e>
+                  <m:r>
+                    <w:rPr>
+                      <w:rFonts w:ascii="Cambria Math" w:eastAsiaTheme="minorEastAsia" w:hAnsi="Cambria Math" w:cs="Times New Roman"/>
+                    </w:rPr>
+                    <m:t>e</m:t>
+                  </m:r>
+                </m:e>
+                <m:sup>
+                  <m:r>
+                    <w:rPr>
+                      <w:rFonts w:ascii="Cambria Math" w:eastAsiaTheme="minorEastAsia" w:hAnsi="Cambria Math" w:cs="Times New Roman"/>
+                    </w:rPr>
+                    <m:t>2</m:t>
+                  </m:r>
+                </m:sup>
+              </m:sSup>
+              <m:r>
+                <w:rPr>
+                  <w:rFonts w:ascii="Cambria Math" w:eastAsiaTheme="minorEastAsia" w:hAnsi="Cambria Math" w:cs="Times New Roman"/>
+                </w:rPr>
+                <m:t>-2e</m:t>
+              </m:r>
+              <m:func>
+                <m:funcPr>
+                  <m:ctrlPr>
+                    <w:rPr>
+                      <w:rFonts w:ascii="Cambria Math" w:eastAsiaTheme="minorEastAsia" w:hAnsi="Cambria Math" w:cs="Times New Roman"/>
+                      <w:i/>
+                    </w:rPr>
+                  </m:ctrlPr>
+                </m:funcPr>
+                <m:fName>
+                  <m:r>
+                    <w:rPr>
+                      <w:rFonts w:ascii="Cambria Math" w:eastAsiaTheme="minorEastAsia" w:hAnsi="Cambria Math" w:cs="Times New Roman"/>
+                    </w:rPr>
+                    <m:t>cos</m:t>
+                  </m:r>
+                </m:fName>
+                <m:e>
+                  <m:d>
+                    <m:dPr>
+                      <m:ctrlPr>
+                        <w:rPr>
+                          <w:rFonts w:ascii="Cambria Math" w:eastAsiaTheme="minorEastAsia" w:hAnsi="Cambria Math" w:cs="Times New Roman"/>
+                          <w:i/>
+                        </w:rPr>
+                      </m:ctrlPr>
+                    </m:dPr>
+                    <m:e>
+                      <m:sSub>
+                        <m:sSubPr>
+                          <m:ctrlPr>
+                            <w:rPr>
+                              <w:rFonts w:ascii="Cambria Math" w:eastAsiaTheme="minorEastAsia" w:hAnsi="Cambria Math" w:cs="Times New Roman"/>
+                              <w:i/>
+                            </w:rPr>
+                          </m:ctrlPr>
+                        </m:sSubPr>
+                        <m:e>
+                          <m:r>
+                            <m:rPr>
+                              <m:sty m:val="p"/>
+                            </m:rPr>
+                            <w:rPr>
+                              <w:rFonts w:ascii="Cambria Math" w:eastAsiaTheme="minorEastAsia" w:hAnsi="Cambria Math" w:cs="Times New Roman"/>
+                            </w:rPr>
+                            <m:t>θ</m:t>
+                          </m:r>
+                        </m:e>
+                        <m:sub>
+                          <m:r>
+                            <w:rPr>
+                              <w:rFonts w:ascii="Cambria Math" w:eastAsiaTheme="minorEastAsia" w:hAnsi="Cambria Math" w:cs="Times New Roman"/>
+                            </w:rPr>
+                            <m:t>0</m:t>
+                          </m:r>
+                        </m:sub>
+                      </m:sSub>
+                    </m:e>
+                  </m:d>
+                </m:e>
+              </m:func>
+            </m:e>
+          </m:d>
+          <m:r>
+            <w:rPr>
+              <w:rFonts w:ascii="Cambria Math" w:eastAsiaTheme="minorEastAsia" w:hAnsi="Cambria Math" w:cs="Times New Roman"/>
+            </w:rPr>
+            <m:t>-</m:t>
+          </m:r>
+          <m:f>
+            <m:fPr>
+              <m:ctrlPr>
+                <w:rPr>
+                  <w:rFonts w:ascii="Cambria Math" w:eastAsiaTheme="minorEastAsia" w:hAnsi="Cambria Math" w:cs="Times New Roman"/>
+                </w:rPr>
+              </m:ctrlPr>
+            </m:fPr>
+            <m:num>
+              <m:sSup>
+                <m:sSupPr>
+                  <m:ctrlPr>
+                    <w:rPr>
+                      <w:rFonts w:ascii="Cambria Math" w:eastAsiaTheme="minorEastAsia" w:hAnsi="Cambria Math" w:cs="Times New Roman"/>
+                      <w:i/>
+                    </w:rPr>
+                  </m:ctrlPr>
+                </m:sSupPr>
+                <m:e>
+                  <m:r>
+                    <w:rPr>
+                      <w:rFonts w:ascii="Cambria Math" w:eastAsiaTheme="minorEastAsia" w:hAnsi="Cambria Math" w:cs="Times New Roman"/>
+                    </w:rPr>
+                    <m:t>k</m:t>
+                  </m:r>
+                </m:e>
+                <m:sup>
+                  <m:r>
+                    <w:rPr>
+                      <w:rFonts w:ascii="Cambria Math" w:eastAsiaTheme="minorEastAsia" w:hAnsi="Cambria Math" w:cs="Times New Roman"/>
+                    </w:rPr>
+                    <m:t>2</m:t>
+                  </m:r>
+                </m:sup>
+              </m:sSup>
+              <m:r>
+                <m:rPr>
+                  <m:sty m:val="p"/>
+                </m:rPr>
+                <w:rPr>
+                  <w:rFonts w:ascii="Cambria Math" w:eastAsiaTheme="minorEastAsia" w:hAnsi="Cambria Math" w:cs="Times New Roman"/>
+                </w:rPr>
+                <m:t>μ</m:t>
+              </m:r>
+              <m:ctrlPr>
+                <w:rPr>
+                  <w:rFonts w:ascii="Cambria Math" w:eastAsiaTheme="minorEastAsia" w:hAnsi="Cambria Math" w:cs="Times New Roman"/>
+                  <w:i/>
+                </w:rPr>
+              </m:ctrlPr>
+            </m:num>
+            <m:den>
+              <m:sSup>
+                <m:sSupPr>
+                  <m:ctrlPr>
+                    <w:rPr>
+                      <w:rFonts w:ascii="Cambria Math" w:eastAsiaTheme="minorEastAsia" w:hAnsi="Cambria Math" w:cs="Times New Roman"/>
+                      <w:i/>
+                    </w:rPr>
+                  </m:ctrlPr>
+                </m:sSupPr>
+                <m:e>
+                  <m:r>
+                    <w:rPr>
+                      <w:rFonts w:ascii="Cambria Math" w:eastAsiaTheme="minorEastAsia" w:hAnsi="Cambria Math" w:cs="Times New Roman"/>
+                    </w:rPr>
+                    <m:t>2L</m:t>
+                  </m:r>
+                </m:e>
+                <m:sup>
+                  <m:r>
+                    <w:rPr>
+                      <w:rFonts w:ascii="Cambria Math" w:eastAsiaTheme="minorEastAsia" w:hAnsi="Cambria Math" w:cs="Times New Roman"/>
+                    </w:rPr>
+                    <m:t>2</m:t>
+                  </m:r>
+                </m:sup>
+              </m:sSup>
+              <m:ctrlPr>
+                <w:rPr>
+                  <w:rFonts w:ascii="Cambria Math" w:eastAsiaTheme="minorEastAsia" w:hAnsi="Cambria Math" w:cs="Times New Roman"/>
+                  <w:i/>
+                </w:rPr>
+              </m:ctrlPr>
+            </m:den>
+          </m:f>
+          <m:d>
+            <m:dPr>
+              <m:ctrlPr>
+                <w:rPr>
+                  <w:rFonts w:ascii="Cambria Math" w:eastAsiaTheme="minorEastAsia" w:hAnsi="Cambria Math" w:cs="Times New Roman"/>
+                  <w:i/>
+                </w:rPr>
+              </m:ctrlPr>
+            </m:dPr>
+            <m:e>
+              <m:r>
+                <w:rPr>
+                  <w:rFonts w:ascii="Cambria Math" w:eastAsiaTheme="minorEastAsia" w:hAnsi="Cambria Math" w:cs="Times New Roman"/>
+                </w:rPr>
+                <m:t>2-2e</m:t>
+              </m:r>
+              <m:func>
+                <m:funcPr>
+                  <m:ctrlPr>
+                    <w:rPr>
+                      <w:rFonts w:ascii="Cambria Math" w:eastAsiaTheme="minorEastAsia" w:hAnsi="Cambria Math" w:cs="Times New Roman"/>
+                      <w:i/>
+                    </w:rPr>
+                  </m:ctrlPr>
+                </m:funcPr>
+                <m:fName>
+                  <m:r>
+                    <w:rPr>
+                      <w:rFonts w:ascii="Cambria Math" w:eastAsiaTheme="minorEastAsia" w:hAnsi="Cambria Math" w:cs="Times New Roman"/>
+                    </w:rPr>
+                    <m:t>cos</m:t>
+                  </m:r>
+                </m:fName>
+                <m:e>
+                  <m:d>
+                    <m:dPr>
+                      <m:ctrlPr>
+                        <w:rPr>
+                          <w:rFonts w:ascii="Cambria Math" w:eastAsiaTheme="minorEastAsia" w:hAnsi="Cambria Math" w:cs="Times New Roman"/>
+                          <w:i/>
+                        </w:rPr>
+                      </m:ctrlPr>
+                    </m:dPr>
+                    <m:e>
+                      <m:sSub>
+                        <m:sSubPr>
+                          <m:ctrlPr>
+                            <w:rPr>
+                              <w:rFonts w:ascii="Cambria Math" w:eastAsiaTheme="minorEastAsia" w:hAnsi="Cambria Math" w:cs="Times New Roman"/>
+                              <w:i/>
+                            </w:rPr>
+                          </m:ctrlPr>
+                        </m:sSubPr>
+                        <m:e>
+                          <m:r>
+                            <m:rPr>
+                              <m:sty m:val="p"/>
+                            </m:rPr>
+                            <w:rPr>
+                              <w:rFonts w:ascii="Cambria Math" w:eastAsiaTheme="minorEastAsia" w:hAnsi="Cambria Math" w:cs="Times New Roman"/>
+                            </w:rPr>
+                            <m:t>θ</m:t>
+                          </m:r>
+                        </m:e>
+                        <m:sub>
+                          <m:r>
+                            <w:rPr>
+                              <w:rFonts w:ascii="Cambria Math" w:eastAsiaTheme="minorEastAsia" w:hAnsi="Cambria Math" w:cs="Times New Roman"/>
+                            </w:rPr>
+                            <m:t>0</m:t>
+                          </m:r>
+                        </m:sub>
+                      </m:sSub>
+                    </m:e>
+                  </m:d>
+                </m:e>
+              </m:func>
+            </m:e>
+          </m:d>
+        </m:oMath>
+      </m:oMathPara>
+    </w:p>
+    <w:p>
+      <w:pPr>
+        <w:rPr>
+          <w:rFonts w:ascii="Times New Roman" w:eastAsiaTheme="minorEastAsia" w:hAnsi="Times New Roman" w:cs="Times New Roman"/>
+        </w:rPr>
+      </w:pPr>
+      <m:oMathPara>
+        <m:oMath>
+          <m:r>
+            <w:rPr>
+              <w:rFonts w:ascii="Cambria Math" w:eastAsiaTheme="minorEastAsia" w:hAnsi="Cambria Math" w:cs="Times New Roman"/>
+            </w:rPr>
+            <m:t>=</m:t>
+          </m:r>
+          <m:f>
+            <m:fPr>
+              <m:ctrlPr>
+                <w:rPr>
+                  <w:rFonts w:ascii="Cambria Math" w:eastAsiaTheme="minorEastAsia" w:hAnsi="Cambria Math" w:cs="Times New Roman"/>
+                </w:rPr>
+              </m:ctrlPr>
+            </m:fPr>
+            <m:num>
+              <m:sSup>
+                <m:sSupPr>
+                  <m:ctrlPr>
+                    <w:rPr>
+                      <w:rFonts w:ascii="Cambria Math" w:eastAsiaTheme="minorEastAsia" w:hAnsi="Cambria Math" w:cs="Times New Roman"/>
+                      <w:i/>
+                    </w:rPr>
+                  </m:ctrlPr>
+                </m:sSupPr>
+                <m:e>
+                  <m:r>
+                    <w:rPr>
+                      <w:rFonts w:ascii="Cambria Math" w:eastAsiaTheme="minorEastAsia" w:hAnsi="Cambria Math" w:cs="Times New Roman"/>
+                    </w:rPr>
+                    <m:t>k</m:t>
+                  </m:r>
+                </m:e>
+                <m:sup>
+                  <m:r>
+                    <w:rPr>
+                      <w:rFonts w:ascii="Cambria Math" w:eastAsiaTheme="minorEastAsia" w:hAnsi="Cambria Math" w:cs="Times New Roman"/>
+                    </w:rPr>
+                    <m:t>2</m:t>
+                  </m:r>
+                </m:sup>
+              </m:sSup>
+              <m:r>
+                <m:rPr>
+                  <m:sty m:val="p"/>
+                </m:rPr>
+                <w:rPr>
+                  <w:rFonts w:ascii="Cambria Math" w:eastAsiaTheme="minorEastAsia" w:hAnsi="Cambria Math" w:cs="Times New Roman"/>
+                </w:rPr>
+                <m:t>μ</m:t>
+              </m:r>
+              <m:ctrlPr>
+                <w:rPr>
+                  <w:rFonts w:ascii="Cambria Math" w:eastAsiaTheme="minorEastAsia" w:hAnsi="Cambria Math" w:cs="Times New Roman"/>
+                  <w:i/>
+                </w:rPr>
+              </m:ctrlPr>
+            </m:num>
+            <m:den>
+              <m:sSup>
+                <m:sSupPr>
+                  <m:ctrlPr>
+                    <w:rPr>
+                      <w:rFonts w:ascii="Cambria Math" w:eastAsiaTheme="minorEastAsia" w:hAnsi="Cambria Math" w:cs="Times New Roman"/>
+                      <w:i/>
+                    </w:rPr>
+                  </m:ctrlPr>
+                </m:sSupPr>
+                <m:e>
+                  <m:r>
+                    <w:rPr>
+                      <w:rFonts w:ascii="Cambria Math" w:eastAsiaTheme="minorEastAsia" w:hAnsi="Cambria Math" w:cs="Times New Roman"/>
+                    </w:rPr>
+                    <m:t>2L</m:t>
+                  </m:r>
+                </m:e>
+                <m:sup>
+                  <m:r>
+                    <w:rPr>
+                      <w:rFonts w:ascii="Cambria Math" w:eastAsiaTheme="minorEastAsia" w:hAnsi="Cambria Math" w:cs="Times New Roman"/>
+                    </w:rPr>
+                    <m:t>2</m:t>
+                  </m:r>
+                </m:sup>
+              </m:sSup>
+              <m:ctrlPr>
+                <w:rPr>
+                  <w:rFonts w:ascii="Cambria Math" w:eastAsiaTheme="minorEastAsia" w:hAnsi="Cambria Math" w:cs="Times New Roman"/>
+                  <w:i/>
+                </w:rPr>
+              </m:ctrlPr>
+            </m:den>
+          </m:f>
+          <m:r>
+            <w:rPr>
+              <w:rFonts w:ascii="Cambria Math" w:eastAsiaTheme="minorEastAsia" w:hAnsi="Cambria Math" w:cs="Times New Roman"/>
+            </w:rPr>
+            <m:t>(e^2-1)</m:t>
+          </m:r>
+        </m:oMath>
+      </m:oMathPara>
+    </w:p>
+    <w:p>
+      <w:pPr>
+        <w:rPr>
+          <w:rFonts w:ascii="Times New Roman" w:eastAsiaTheme="minorEastAsia" w:hAnsi="Times New Roman" w:cs="Times New Roman"/>
+        </w:rPr>
+      </w:pPr>
+      <m:oMathPara>
+        <m:oMath>
+          <m:f>
+            <m:fPr>
+              <m:ctrlPr>
+                <w:rPr>
+                  <w:rFonts w:ascii="Cambria Math" w:eastAsiaTheme="minorEastAsia" w:hAnsi="Cambria Math" w:cs="Times New Roman"/>
+                </w:rPr>
+              </m:ctrlPr>
+            </m:fPr>
+            <m:num>
+              <m:r>
+                <w:rPr>
+                  <w:rFonts w:ascii="Cambria Math" w:eastAsiaTheme="minorEastAsia" w:hAnsi="Cambria Math" w:cs="Times New Roman"/>
+                </w:rPr>
+                <m:t>2</m:t>
+              </m:r>
+              <m:sSup>
+                <m:sSupPr>
+                  <m:ctrlPr>
+                    <w:rPr>
+                      <w:rFonts w:ascii="Cambria Math" w:eastAsiaTheme="minorEastAsia" w:hAnsi="Cambria Math" w:cs="Times New Roman"/>
+                      <w:i/>
+                    </w:rPr>
+                  </m:ctrlPr>
+                </m:sSupPr>
+                <m:e>
+                  <m:r>
+                    <w:rPr>
+                      <w:rFonts w:ascii="Cambria Math" w:eastAsiaTheme="minorEastAsia" w:hAnsi="Cambria Math" w:cs="Times New Roman"/>
+                    </w:rPr>
+                    <m:t>L</m:t>
+                  </m:r>
+                </m:e>
+                <m:sup>
+                  <m:r>
+                    <w:rPr>
+                      <w:rFonts w:ascii="Cambria Math" w:eastAsiaTheme="minorEastAsia" w:hAnsi="Cambria Math" w:cs="Times New Roman"/>
+                    </w:rPr>
+                    <m:t>2</m:t>
+                  </m:r>
+                </m:sup>
+              </m:sSup>
+              <m:ctrlPr>
+                <w:rPr>
+                  <w:rFonts w:ascii="Cambria Math" w:eastAsiaTheme="minorEastAsia" w:hAnsi="Cambria Math" w:cs="Times New Roman"/>
+                  <w:i/>
+                </w:rPr>
+              </m:ctrlPr>
+            </m:num>
+            <m:den>
+              <m:sSup>
+                <m:sSupPr>
+                  <m:ctrlPr>
+                    <w:rPr>
+                      <w:rFonts w:ascii="Cambria Math" w:eastAsiaTheme="minorEastAsia" w:hAnsi="Cambria Math" w:cs="Times New Roman"/>
+                      <w:i/>
+                    </w:rPr>
+                  </m:ctrlPr>
+                </m:sSupPr>
+                <m:e>
+                  <m:r>
+                    <w:rPr>
+                      <w:rFonts w:ascii="Cambria Math" w:eastAsiaTheme="minorEastAsia" w:hAnsi="Cambria Math" w:cs="Times New Roman"/>
+                    </w:rPr>
+                    <m:t>k</m:t>
+                  </m:r>
+                </m:e>
+                <m:sup>
+                  <m:r>
+                    <w:rPr>
+                      <w:rFonts w:ascii="Cambria Math" w:eastAsiaTheme="minorEastAsia" w:hAnsi="Cambria Math" w:cs="Times New Roman"/>
+                    </w:rPr>
+                    <m:t>2</m:t>
+                  </m:r>
+                </m:sup>
+              </m:sSup>
+              <m:r>
+                <m:rPr>
+                  <m:sty m:val="p"/>
+                </m:rPr>
+                <w:rPr>
+                  <w:rFonts w:ascii="Cambria Math" w:eastAsiaTheme="minorEastAsia" w:hAnsi="Cambria Math" w:cs="Times New Roman"/>
+                </w:rPr>
+                <m:t>μ</m:t>
+              </m:r>
+              <m:ctrlPr>
+                <w:rPr>
+                  <w:rFonts w:ascii="Cambria Math" w:eastAsiaTheme="minorEastAsia" w:hAnsi="Cambria Math" w:cs="Times New Roman"/>
+                  <w:i/>
+                </w:rPr>
+              </m:ctrlPr>
+            </m:den>
+          </m:f>
+          <m:r>
+            <w:rPr>
+              <w:rFonts w:ascii="Cambria Math" w:eastAsiaTheme="minorEastAsia" w:hAnsi="Cambria Math" w:cs="Times New Roman"/>
+            </w:rPr>
+            <m:t>E+1=</m:t>
+          </m:r>
+          <m:sSup>
+            <m:sSupPr>
+              <m:ctrlPr>
+                <w:rPr>
+                  <w:rFonts w:ascii="Cambria Math" w:eastAsiaTheme="minorEastAsia" w:hAnsi="Cambria Math" w:cs="Times New Roman"/>
+                  <w:i/>
+                </w:rPr>
+              </m:ctrlPr>
+            </m:sSupPr>
+            <m:e>
+              <m:r>
+                <w:rPr>
+                  <w:rFonts w:ascii="Cambria Math" w:eastAsiaTheme="minorEastAsia" w:hAnsi="Cambria Math" w:cs="Times New Roman"/>
+                </w:rPr>
+                <m:t>e</m:t>
+              </m:r>
+            </m:e>
+            <m:sup>
+              <m:r>
+                <w:rPr>
+                  <w:rFonts w:ascii="Cambria Math" w:eastAsiaTheme="minorEastAsia" w:hAnsi="Cambria Math" w:cs="Times New Roman"/>
+                </w:rPr>
+                <m:t>2</m:t>
+              </m:r>
+            </m:sup>
+          </m:sSup>
+        </m:oMath>
+      </m:oMathPara>
+    </w:p>
+    <w:p>
+      <w:pPr>
+        <w:rPr>
+          <w:rFonts w:ascii="Times New Roman" w:eastAsiaTheme="minorEastAsia" w:hAnsi="Times New Roman" w:cs="Times New Roman"/>
+        </w:rPr>
+      </w:pPr>
+    </w:p>
+    <w:p>
+      <w:pPr>
+        <w:rPr>
+          <w:rFonts w:ascii="Times New Roman" w:eastAsiaTheme="minorEastAsia" w:hAnsi="Times New Roman" w:cs="Times New Roman"/>
+          <w:sz w:val="24"/>
+          <w:szCs w:val="24"/>
+        </w:rPr>
+      </w:pPr>
+      <m:oMathPara>
+        <m:oMath>
+          <m:r>
+            <w:rPr>
+              <w:rFonts w:ascii="Cambria Math" w:eastAsiaTheme="minorEastAsia" w:hAnsi="Cambria Math" w:cs="Times New Roman"/>
+              <w:sz w:val="24"/>
+              <w:szCs w:val="24"/>
+            </w:rPr>
+            <m:t>a=</m:t>
+          </m:r>
+          <m:f>
+            <m:fPr>
+              <m:ctrlPr>
+                <w:rPr>
+                  <w:rFonts w:ascii="Cambria Math" w:eastAsiaTheme="minorEastAsia" w:hAnsi="Cambria Math" w:cs="Times New Roman"/>
+                  <w:sz w:val="24"/>
+                  <w:szCs w:val="24"/>
+                </w:rPr>
+              </m:ctrlPr>
+            </m:fPr>
+            <m:num>
+              <m:sSup>
+                <m:sSupPr>
+                  <m:ctrlPr>
+                    <w:rPr>
+                      <w:rFonts w:ascii="Cambria Math" w:eastAsiaTheme="minorEastAsia" w:hAnsi="Cambria Math" w:cs="Times New Roman"/>
+                      <w:i/>
+                      <w:sz w:val="24"/>
+                      <w:szCs w:val="24"/>
+                    </w:rPr>
+                  </m:ctrlPr>
+                </m:sSupPr>
+                <m:e>
+                  <m:r>
+                    <w:rPr>
+                      <w:rFonts w:ascii="Cambria Math" w:eastAsiaTheme="minorEastAsia" w:hAnsi="Cambria Math" w:cs="Times New Roman"/>
+                      <w:sz w:val="24"/>
+                      <w:szCs w:val="24"/>
+                    </w:rPr>
+                    <m:t>L</m:t>
+                  </m:r>
+                </m:e>
+                <m:sup>
+                  <m:r>
+                    <w:rPr>
+                      <w:rFonts w:ascii="Cambria Math" w:eastAsiaTheme="minorEastAsia" w:hAnsi="Cambria Math" w:cs="Times New Roman"/>
+                      <w:sz w:val="24"/>
+                      <w:szCs w:val="24"/>
+                    </w:rPr>
+                    <m:t>2</m:t>
+                  </m:r>
+                </m:sup>
+              </m:sSup>
+              <m:ctrlPr>
+                <w:rPr>
+                  <w:rFonts w:ascii="Cambria Math" w:eastAsiaTheme="minorEastAsia" w:hAnsi="Cambria Math" w:cs="Times New Roman"/>
+                  <w:i/>
+                  <w:sz w:val="24"/>
+                  <w:szCs w:val="24"/>
+                </w:rPr>
+              </m:ctrlPr>
+            </m:num>
+            <m:den>
+              <m:r>
+                <w:rPr>
+                  <w:rFonts w:ascii="Cambria Math" w:eastAsiaTheme="minorEastAsia" w:hAnsi="Cambria Math" w:cs="Times New Roman"/>
+                  <w:sz w:val="24"/>
+                  <w:szCs w:val="24"/>
+                </w:rPr>
+                <m:t>k</m:t>
+              </m:r>
+              <m:r>
+                <m:rPr>
+                  <m:sty m:val="p"/>
+                </m:rPr>
+                <w:rPr>
+                  <w:rFonts w:ascii="Cambria Math" w:eastAsiaTheme="minorEastAsia" w:hAnsi="Cambria Math" w:cs="Times New Roman"/>
+                  <w:sz w:val="24"/>
+                  <w:szCs w:val="24"/>
+                </w:rPr>
+                <m:t>μ</m:t>
+              </m:r>
+              <m:d>
+                <m:dPr>
+                  <m:ctrlPr>
+                    <w:rPr>
+                      <w:rFonts w:ascii="Cambria Math" w:eastAsiaTheme="minorEastAsia" w:hAnsi="Cambria Math" w:cs="Times New Roman"/>
+                      <w:i/>
+                      <w:sz w:val="24"/>
+                      <w:szCs w:val="24"/>
+                    </w:rPr>
+                  </m:ctrlPr>
+                </m:dPr>
+                <m:e>
+                  <m:r>
+                    <w:rPr>
+                      <w:rFonts w:ascii="Cambria Math" w:eastAsiaTheme="minorEastAsia" w:hAnsi="Cambria Math" w:cs="Times New Roman"/>
+                      <w:sz w:val="24"/>
+                      <w:szCs w:val="24"/>
+                    </w:rPr>
+                    <m:t>1-</m:t>
+                  </m:r>
+                  <m:sSup>
+                    <m:sSupPr>
+                      <m:ctrlPr>
+                        <w:rPr>
+                          <w:rFonts w:ascii="Cambria Math" w:eastAsiaTheme="minorEastAsia" w:hAnsi="Cambria Math" w:cs="Times New Roman"/>
+                          <w:i/>
+                          <w:sz w:val="24"/>
+                          <w:szCs w:val="24"/>
+                        </w:rPr>
+                      </m:ctrlPr>
+                    </m:sSupPr>
+                    <m:e>
+                      <m:r>
+                        <w:rPr>
+                          <w:rFonts w:ascii="Cambria Math" w:eastAsiaTheme="minorEastAsia" w:hAnsi="Cambria Math" w:cs="Times New Roman"/>
+                          <w:sz w:val="24"/>
+                          <w:szCs w:val="24"/>
+                        </w:rPr>
+                        <m:t>e</m:t>
+                      </m:r>
+                    </m:e>
+                    <m:sup>
+                      <m:r>
+                        <w:rPr>
+                          <w:rFonts w:ascii="Cambria Math" w:eastAsiaTheme="minorEastAsia" w:hAnsi="Cambria Math" w:cs="Times New Roman"/>
+                          <w:sz w:val="24"/>
+                          <w:szCs w:val="24"/>
+                        </w:rPr>
+                        <m:t>2</m:t>
+                      </m:r>
+                    </m:sup>
+                  </m:sSup>
+                </m:e>
+              </m:d>
+              <m:ctrlPr>
+                <w:rPr>
+                  <w:rFonts w:ascii="Cambria Math" w:eastAsiaTheme="minorEastAsia" w:hAnsi="Cambria Math" w:cs="Times New Roman"/>
+                  <w:i/>
+                  <w:sz w:val="24"/>
+                  <w:szCs w:val="24"/>
+                </w:rPr>
+              </m:ctrlPr>
+            </m:den>
+          </m:f>
+        </m:oMath>
+      </m:oMathPara>
+    </w:p>
+    <w:p>
+      <w:pPr>
+        <w:rPr>
+          <w:rFonts w:ascii="Times New Roman" w:eastAsiaTheme="minorEastAsia" w:hAnsi="Times New Roman" w:cs="Times New Roman"/>
+        </w:rPr>
+      </w:pPr>
+    </w:p>
+    <w:p>
+      <w:pPr>
+        <w:rPr>
+          <w:rFonts w:ascii="Times New Roman" w:eastAsiaTheme="minorEastAsia" w:hAnsi="Times New Roman" w:cs="Times New Roman"/>
+        </w:rPr>
+      </w:pPr>
+      <m:oMathPara>
+        <m:oMath>
+          <m:r>
+            <w:rPr>
+              <w:rFonts w:ascii="Cambria Math" w:eastAsiaTheme="minorEastAsia" w:hAnsi="Cambria Math" w:cs="Times New Roman"/>
+            </w:rPr>
+            <m:t>1-</m:t>
+          </m:r>
+          <m:sSup>
+            <m:sSupPr>
+              <m:ctrlPr>
+                <w:rPr>
+                  <w:rFonts w:ascii="Cambria Math" w:eastAsiaTheme="minorEastAsia" w:hAnsi="Cambria Math" w:cs="Times New Roman"/>
+                  <w:i/>
+                </w:rPr>
+              </m:ctrlPr>
+            </m:sSupPr>
+            <m:e>
+              <m:r>
+                <w:rPr>
+                  <w:rFonts w:ascii="Cambria Math" w:eastAsiaTheme="minorEastAsia" w:hAnsi="Cambria Math" w:cs="Times New Roman"/>
+                </w:rPr>
+                <m:t>e</m:t>
+              </m:r>
+            </m:e>
+            <m:sup>
+              <m:r>
+                <w:rPr>
+                  <w:rFonts w:ascii="Cambria Math" w:eastAsiaTheme="minorEastAsia" w:hAnsi="Cambria Math" w:cs="Times New Roman"/>
+                </w:rPr>
+                <m:t>2</m:t>
+              </m:r>
+            </m:sup>
+          </m:sSup>
+          <m:r>
+            <w:rPr>
+              <w:rFonts w:ascii="Cambria Math" w:eastAsiaTheme="minorEastAsia" w:hAnsi="Cambria Math" w:cs="Times New Roman"/>
+            </w:rPr>
+            <m:t>=-</m:t>
+          </m:r>
+          <m:f>
+            <m:fPr>
+              <m:ctrlPr>
+                <w:rPr>
+                  <w:rFonts w:ascii="Cambria Math" w:eastAsiaTheme="minorEastAsia" w:hAnsi="Cambria Math" w:cs="Times New Roman"/>
+                </w:rPr>
+              </m:ctrlPr>
+            </m:fPr>
+            <m:num>
+              <m:r>
+                <w:rPr>
+                  <w:rFonts w:ascii="Cambria Math" w:eastAsiaTheme="minorEastAsia" w:hAnsi="Cambria Math" w:cs="Times New Roman"/>
+                </w:rPr>
+                <m:t>2</m:t>
+              </m:r>
+              <m:sSup>
+                <m:sSupPr>
+                  <m:ctrlPr>
+                    <w:rPr>
+                      <w:rFonts w:ascii="Cambria Math" w:eastAsiaTheme="minorEastAsia" w:hAnsi="Cambria Math" w:cs="Times New Roman"/>
+                      <w:i/>
+                    </w:rPr>
+                  </m:ctrlPr>
+                </m:sSupPr>
+                <m:e>
+                  <m:r>
+                    <w:rPr>
+                      <w:rFonts w:ascii="Cambria Math" w:eastAsiaTheme="minorEastAsia" w:hAnsi="Cambria Math" w:cs="Times New Roman"/>
+                    </w:rPr>
+                    <m:t>L</m:t>
+                  </m:r>
+                </m:e>
+                <m:sup>
+                  <m:r>
+                    <w:rPr>
+                      <w:rFonts w:ascii="Cambria Math" w:eastAsiaTheme="minorEastAsia" w:hAnsi="Cambria Math" w:cs="Times New Roman"/>
+                    </w:rPr>
+                    <m:t>2</m:t>
+                  </m:r>
+                </m:sup>
+              </m:sSup>
+              <m:ctrlPr>
+                <w:rPr>
+                  <w:rFonts w:ascii="Cambria Math" w:eastAsiaTheme="minorEastAsia" w:hAnsi="Cambria Math" w:cs="Times New Roman"/>
+                  <w:i/>
+                </w:rPr>
+              </m:ctrlPr>
+            </m:num>
+            <m:den>
+              <m:sSup>
+                <m:sSupPr>
+                  <m:ctrlPr>
+                    <w:rPr>
+                      <w:rFonts w:ascii="Cambria Math" w:eastAsiaTheme="minorEastAsia" w:hAnsi="Cambria Math" w:cs="Times New Roman"/>
+                      <w:i/>
+                    </w:rPr>
+                  </m:ctrlPr>
+                </m:sSupPr>
+                <m:e>
+                  <m:r>
+                    <w:rPr>
+                      <w:rFonts w:ascii="Cambria Math" w:eastAsiaTheme="minorEastAsia" w:hAnsi="Cambria Math" w:cs="Times New Roman"/>
+                    </w:rPr>
+                    <m:t>k</m:t>
+                  </m:r>
+                </m:e>
+                <m:sup>
+                  <m:r>
+                    <w:rPr>
+                      <w:rFonts w:ascii="Cambria Math" w:eastAsiaTheme="minorEastAsia" w:hAnsi="Cambria Math" w:cs="Times New Roman"/>
+                    </w:rPr>
+                    <m:t>2</m:t>
+                  </m:r>
+                </m:sup>
+              </m:sSup>
+              <m:r>
+                <m:rPr>
+                  <m:sty m:val="p"/>
+                </m:rPr>
+                <w:rPr>
+                  <w:rFonts w:ascii="Cambria Math" w:eastAsiaTheme="minorEastAsia" w:hAnsi="Cambria Math" w:cs="Times New Roman"/>
+                </w:rPr>
+                <m:t>μ</m:t>
+              </m:r>
+              <m:ctrlPr>
+                <w:rPr>
+                  <w:rFonts w:ascii="Cambria Math" w:eastAsiaTheme="minorEastAsia" w:hAnsi="Cambria Math" w:cs="Times New Roman"/>
+                  <w:i/>
+                </w:rPr>
+              </m:ctrlPr>
+            </m:den>
+          </m:f>
+          <m:r>
+            <w:rPr>
+              <w:rFonts w:ascii="Cambria Math" w:eastAsiaTheme="minorEastAsia" w:hAnsi="Cambria Math" w:cs="Times New Roman"/>
+            </w:rPr>
+            <m:t>E</m:t>
+          </m:r>
+        </m:oMath>
+      </m:oMathPara>
+    </w:p>
+    <w:p>
+      <w:pPr>
+        <w:rPr>
+          <w:rFonts w:ascii="Times New Roman" w:eastAsiaTheme="minorEastAsia" w:hAnsi="Times New Roman" w:cs="Times New Roman"/>
+        </w:rPr>
+      </w:pPr>
+    </w:p>
+    <w:p>
+      <w:pPr>
+        <w:rPr>
+          <w:rFonts w:ascii="Times New Roman" w:eastAsiaTheme="minorEastAsia" w:hAnsi="Times New Roman" w:cs="Times New Roman"/>
+        </w:rPr>
+      </w:pPr>
+      <m:oMathPara>
+        <m:oMath>
+          <m:r>
+            <w:rPr>
+              <w:rFonts w:ascii="Cambria Math" w:eastAsiaTheme="minorEastAsia" w:hAnsi="Cambria Math" w:cs="Times New Roman"/>
+            </w:rPr>
+            <m:t>a=-</m:t>
+          </m:r>
+          <m:f>
+            <m:fPr>
+              <m:ctrlPr>
+                <w:rPr>
+                  <w:rFonts w:ascii="Cambria Math" w:eastAsiaTheme="minorEastAsia" w:hAnsi="Cambria Math" w:cs="Times New Roman"/>
+                </w:rPr>
+              </m:ctrlPr>
+            </m:fPr>
+            <m:num>
+              <m:sSup>
+                <m:sSupPr>
+                  <m:ctrlPr>
+                    <w:rPr>
+                      <w:rFonts w:ascii="Cambria Math" w:eastAsiaTheme="minorEastAsia" w:hAnsi="Cambria Math" w:cs="Times New Roman"/>
+                      <w:i/>
+                    </w:rPr>
+                  </m:ctrlPr>
+                </m:sSupPr>
+                <m:e>
+                  <m:r>
+                    <w:rPr>
+                      <w:rFonts w:ascii="Cambria Math" w:eastAsiaTheme="minorEastAsia" w:hAnsi="Cambria Math" w:cs="Times New Roman"/>
+                    </w:rPr>
+                    <m:t>L</m:t>
+                  </m:r>
+                </m:e>
+                <m:sup>
+                  <m:r>
+                    <w:rPr>
+                      <w:rFonts w:ascii="Cambria Math" w:eastAsiaTheme="minorEastAsia" w:hAnsi="Cambria Math" w:cs="Times New Roman"/>
+                    </w:rPr>
+                    <m:t>2</m:t>
+                  </m:r>
+                </m:sup>
+              </m:sSup>
+              <m:ctrlPr>
+                <w:rPr>
+                  <w:rFonts w:ascii="Cambria Math" w:eastAsiaTheme="minorEastAsia" w:hAnsi="Cambria Math" w:cs="Times New Roman"/>
+                  <w:i/>
+                </w:rPr>
+              </m:ctrlPr>
+            </m:num>
+            <m:den>
+              <m:r>
+                <w:rPr>
+                  <w:rFonts w:ascii="Cambria Math" w:eastAsiaTheme="minorEastAsia" w:hAnsi="Cambria Math" w:cs="Times New Roman"/>
+                </w:rPr>
+                <m:t>k</m:t>
+              </m:r>
+              <m:r>
+                <m:rPr>
+                  <m:sty m:val="p"/>
+                </m:rPr>
+                <w:rPr>
+                  <w:rFonts w:ascii="Cambria Math" w:eastAsiaTheme="minorEastAsia" w:hAnsi="Cambria Math" w:cs="Times New Roman"/>
+                </w:rPr>
+                <m:t>μ</m:t>
+              </m:r>
+              <m:ctrlPr>
+                <w:rPr>
+                  <w:rFonts w:ascii="Cambria Math" w:eastAsiaTheme="minorEastAsia" w:hAnsi="Cambria Math" w:cs="Times New Roman"/>
+                  <w:i/>
+                </w:rPr>
+              </m:ctrlPr>
+            </m:den>
+          </m:f>
+          <m:f>
+            <m:fPr>
+              <m:ctrlPr>
+                <w:rPr>
+                  <w:rFonts w:ascii="Cambria Math" w:eastAsiaTheme="minorEastAsia" w:hAnsi="Cambria Math" w:cs="Times New Roman"/>
+                </w:rPr>
+              </m:ctrlPr>
+            </m:fPr>
+            <m:num>
+              <m:sSup>
+                <m:sSupPr>
+                  <m:ctrlPr>
+                    <w:rPr>
+                      <w:rFonts w:ascii="Cambria Math" w:eastAsiaTheme="minorEastAsia" w:hAnsi="Cambria Math" w:cs="Times New Roman"/>
+                      <w:i/>
+                    </w:rPr>
+                  </m:ctrlPr>
+                </m:sSupPr>
+                <m:e>
+                  <m:r>
+                    <w:rPr>
+                      <w:rFonts w:ascii="Cambria Math" w:eastAsiaTheme="minorEastAsia" w:hAnsi="Cambria Math" w:cs="Times New Roman"/>
+                    </w:rPr>
+                    <m:t>k</m:t>
+                  </m:r>
+                </m:e>
+                <m:sup>
+                  <m:r>
+                    <w:rPr>
+                      <w:rFonts w:ascii="Cambria Math" w:eastAsiaTheme="minorEastAsia" w:hAnsi="Cambria Math" w:cs="Times New Roman"/>
+                    </w:rPr>
+                    <m:t>2</m:t>
+                  </m:r>
+                </m:sup>
+              </m:sSup>
+              <m:r>
+                <m:rPr>
+                  <m:sty m:val="p"/>
+                </m:rPr>
+                <w:rPr>
+                  <w:rFonts w:ascii="Cambria Math" w:eastAsiaTheme="minorEastAsia" w:hAnsi="Cambria Math" w:cs="Times New Roman"/>
+                </w:rPr>
+                <m:t>μ</m:t>
+              </m:r>
+              <m:ctrlPr>
+                <w:rPr>
+                  <w:rFonts w:ascii="Cambria Math" w:eastAsiaTheme="minorEastAsia" w:hAnsi="Cambria Math" w:cs="Times New Roman"/>
+                  <w:i/>
+                </w:rPr>
+              </m:ctrlPr>
+            </m:num>
+            <m:den>
+              <m:r>
+                <w:rPr>
+                  <w:rFonts w:ascii="Cambria Math" w:eastAsiaTheme="minorEastAsia" w:hAnsi="Cambria Math" w:cs="Times New Roman"/>
+                </w:rPr>
+                <m:t>2</m:t>
+              </m:r>
+              <m:sSup>
+                <m:sSupPr>
+                  <m:ctrlPr>
+                    <w:rPr>
+                      <w:rFonts w:ascii="Cambria Math" w:eastAsiaTheme="minorEastAsia" w:hAnsi="Cambria Math" w:cs="Times New Roman"/>
+                      <w:i/>
+                    </w:rPr>
+                  </m:ctrlPr>
+                </m:sSupPr>
+                <m:e>
+                  <m:r>
+                    <w:rPr>
+                      <w:rFonts w:ascii="Cambria Math" w:eastAsiaTheme="minorEastAsia" w:hAnsi="Cambria Math" w:cs="Times New Roman"/>
+                    </w:rPr>
+                    <m:t>L</m:t>
+                  </m:r>
+                </m:e>
+                <m:sup>
+                  <m:r>
+                    <w:rPr>
+                      <w:rFonts w:ascii="Cambria Math" w:eastAsiaTheme="minorEastAsia" w:hAnsi="Cambria Math" w:cs="Times New Roman"/>
+                    </w:rPr>
+                    <m:t>2</m:t>
+                  </m:r>
+                </m:sup>
+              </m:sSup>
+              <m:r>
+                <w:rPr>
+                  <w:rFonts w:ascii="Cambria Math" w:eastAsiaTheme="minorEastAsia" w:hAnsi="Cambria Math" w:cs="Times New Roman"/>
+                </w:rPr>
+                <m:t>E</m:t>
+              </m:r>
+              <m:ctrlPr>
+                <w:rPr>
+                  <w:rFonts w:ascii="Cambria Math" w:eastAsiaTheme="minorEastAsia" w:hAnsi="Cambria Math" w:cs="Times New Roman"/>
+                  <w:i/>
+                </w:rPr>
+              </m:ctrlPr>
+            </m:den>
+          </m:f>
+        </m:oMath>
+      </m:oMathPara>
+    </w:p>
+    <w:p>
+      <w:pPr>
+        <w:rPr>
+          <w:rFonts w:ascii="Times New Roman" w:eastAsiaTheme="minorEastAsia" w:hAnsi="Times New Roman" w:cs="Times New Roman"/>
+        </w:rPr>
+      </w:pPr>
+      <m:oMathPara>
+        <m:oMath>
+          <m:r>
+            <w:rPr>
+              <w:rFonts w:ascii="Cambria Math" w:eastAsiaTheme="minorEastAsia" w:hAnsi="Cambria Math" w:cs="Times New Roman"/>
+            </w:rPr>
+            <m:t>=-</m:t>
+          </m:r>
+          <m:f>
+            <m:fPr>
+              <m:ctrlPr>
+                <w:rPr>
+                  <w:rFonts w:ascii="Cambria Math" w:eastAsiaTheme="minorEastAsia" w:hAnsi="Cambria Math" w:cs="Times New Roman"/>
+                </w:rPr>
+              </m:ctrlPr>
+            </m:fPr>
+            <m:num>
+              <m:r>
+                <w:rPr>
+                  <w:rFonts w:ascii="Cambria Math" w:eastAsiaTheme="minorEastAsia" w:hAnsi="Cambria Math" w:cs="Times New Roman"/>
+                </w:rPr>
+                <m:t>k</m:t>
+              </m:r>
+              <m:ctrlPr>
+                <w:rPr>
+                  <w:rFonts w:ascii="Cambria Math" w:eastAsiaTheme="minorEastAsia" w:hAnsi="Cambria Math" w:cs="Times New Roman"/>
+                  <w:i/>
+                </w:rPr>
+              </m:ctrlPr>
+            </m:num>
+            <m:den>
+              <m:r>
+                <w:rPr>
+                  <w:rFonts w:ascii="Cambria Math" w:eastAsiaTheme="minorEastAsia" w:hAnsi="Cambria Math" w:cs="Times New Roman"/>
+                </w:rPr>
+                <m:t>E</m:t>
+              </m:r>
+              <m:ctrlPr>
+                <w:rPr>
+                  <w:rFonts w:ascii="Cambria Math" w:eastAsiaTheme="minorEastAsia" w:hAnsi="Cambria Math" w:cs="Times New Roman"/>
+                  <w:i/>
+                </w:rPr>
+              </m:ctrlPr>
+            </m:den>
+          </m:f>
+        </m:oMath>
+      </m:oMathPara>
+    </w:p>
+    <w:p>
+      <w:pPr>
+        <w:rPr>
+          <w:rFonts w:ascii="Times New Roman" w:eastAsiaTheme="minorEastAsia" w:hAnsi="Times New Roman" w:cs="Times New Roman"/>
+        </w:rPr>
+      </w:pPr>
+    </w:p>
+    <w:p>
+      <w:pPr>
+        <w:rPr>
+          <w:rFonts w:ascii="Times New Roman" w:eastAsiaTheme="minorEastAsia" w:hAnsi="Times New Roman" w:cs="Times New Roman"/>
+        </w:rPr>
+      </w:pPr>
     </w:p>
     <w:sectPr>
       <w:pgSz w:w="12240" w:h="15840"/>

</xml_diff>